<commit_message>
Add docu version 3.0
</commit_message>
<xml_diff>
--- a/Documentation/M326DokumentationGIBZFIESTA.docx
+++ b/Documentation/M326DokumentationGIBZFIESTA.docx
@@ -2260,13 +2260,6 @@
     <w:p>
       <w:pPr>
         <w:rPr>
-          <w:lang w:val="de-CH"/>
-        </w:rPr>
-      </w:pPr>
-    </w:p>
-    <w:p>
-      <w:pPr>
-        <w:rPr>
           <w:b/>
           <w:lang w:val="de-CH"/>
         </w:rPr>
@@ -2664,37 +2657,37 @@
           <w:b/>
           <w:lang w:val="de-CH"/>
         </w:rPr>
+        <w:t>2.2</w:t>
+      </w:r>
+      <w:r>
+        <w:rPr>
+          <w:b/>
+          <w:lang w:val="de-CH"/>
+        </w:rPr>
+        <w:t xml:space="preserve"> </w:t>
+      </w:r>
+      <w:r>
+        <w:rPr>
+          <w:b/>
+          <w:lang w:val="de-CH"/>
+        </w:rPr>
+        <w:t>Funktionen</w:t>
+      </w:r>
+      <w:bookmarkEnd w:id="4"/>
+    </w:p>
+    <w:p>
+      <w:pPr>
+        <w:rPr>
+          <w:i/>
+          <w:lang w:val="de-CH"/>
+        </w:rPr>
+      </w:pPr>
+      <w:r>
+        <w:rPr>
+          <w:i/>
+          <w:lang w:val="de-CH"/>
+        </w:rPr>
         <w:lastRenderedPageBreak/>
-        <w:t>2.2</w:t>
-      </w:r>
-      <w:r>
-        <w:rPr>
-          <w:b/>
-          <w:lang w:val="de-CH"/>
-        </w:rPr>
-        <w:t xml:space="preserve"> </w:t>
-      </w:r>
-      <w:r>
-        <w:rPr>
-          <w:b/>
-          <w:lang w:val="de-CH"/>
-        </w:rPr>
-        <w:t>Funktionen</w:t>
-      </w:r>
-      <w:bookmarkEnd w:id="4"/>
-    </w:p>
-    <w:p>
-      <w:pPr>
-        <w:rPr>
-          <w:i/>
-          <w:lang w:val="de-CH"/>
-        </w:rPr>
-      </w:pPr>
-      <w:r>
-        <w:rPr>
-          <w:i/>
-          <w:lang w:val="de-CH"/>
-        </w:rPr>
         <w:t>Mindestanforderungen</w:t>
       </w:r>
     </w:p>
@@ -2909,374 +2902,25 @@
     </w:p>
     <w:p>
       <w:pPr>
-        <w:rPr>
-          <w:i/>
-          <w:lang w:val="de-CH"/>
-        </w:rPr>
-      </w:pPr>
-      <w:r>
-        <w:rPr>
-          <w:i/>
+        <w:ind w:left="360"/>
+        <w:rPr>
+          <w:lang w:val="de-CH"/>
+        </w:rPr>
+      </w:pPr>
+    </w:p>
+    <w:p>
+      <w:pPr>
+        <w:rPr>
+          <w:b/>
+          <w:lang w:val="de-CH"/>
+        </w:rPr>
+      </w:pPr>
+      <w:r>
+        <w:rPr>
+          <w:b/>
           <w:lang w:val="de-CH"/>
         </w:rPr>
         <w:lastRenderedPageBreak/>
-        <w:t>Eigene Anforderungen</w:t>
-      </w:r>
-    </w:p>
-    <w:p>
-      <w:pPr>
-        <w:rPr>
-          <w:lang w:val="de-CH"/>
-        </w:rPr>
-      </w:pPr>
-      <w:r>
-        <w:rPr>
-          <w:lang w:val="de-CH"/>
-        </w:rPr>
-        <w:t xml:space="preserve">Zusätzlich </w:t>
-      </w:r>
-      <w:r>
-        <w:rPr>
-          <w:lang w:val="de-CH"/>
-        </w:rPr>
-        <w:t>zu den vorgegebenen Anforderungen</w:t>
-      </w:r>
-      <w:r>
-        <w:rPr>
-          <w:lang w:val="de-CH"/>
-        </w:rPr>
-        <w:t xml:space="preserve"> (Mindestanforderungen &amp; Erweiterte Anforderungen) </w:t>
-      </w:r>
-      <w:r>
-        <w:rPr>
-          <w:lang w:val="de-CH"/>
-        </w:rPr>
-        <w:t>wurden vom Projektteam eigene, ergänzende Anforderungen definiert:</w:t>
-      </w:r>
-    </w:p>
-    <w:p>
-      <w:pPr>
-        <w:rPr>
-          <w:b/>
-          <w:lang w:val="de-CH"/>
-        </w:rPr>
-      </w:pPr>
-      <w:r>
-        <w:rPr>
-          <w:b/>
-          <w:lang w:val="de-CH"/>
-        </w:rPr>
-        <w:t>Muss</w:t>
-      </w:r>
-    </w:p>
-    <w:p>
-      <w:pPr>
-        <w:pStyle w:val="Listenabsatz"/>
-        <w:numPr>
-          <w:ilvl w:val="0"/>
-          <w:numId w:val="8"/>
-        </w:numPr>
-        <w:rPr>
-          <w:lang w:val="de-CH"/>
-        </w:rPr>
-      </w:pPr>
-      <w:r>
-        <w:rPr>
-          <w:b/>
-          <w:bCs/>
-          <w:lang w:val="de-CH"/>
-        </w:rPr>
-        <w:t>Dark-Mode Switch</w:t>
-      </w:r>
-      <w:r>
-        <w:rPr>
-          <w:lang w:val="de-CH"/>
-        </w:rPr>
-        <w:t>: Um die Applikation auch visuell ansprechend zu gestalten und dabei die Augen trotzdem etwas zu schonen, soll eine Funktion eingebaut werden, die zwischen einem hellen und einem dunklen Design der Website wechseln lässt.</w:t>
-      </w:r>
-    </w:p>
-    <w:p>
-      <w:pPr>
-        <w:pStyle w:val="Listenabsatz"/>
-        <w:numPr>
-          <w:ilvl w:val="0"/>
-          <w:numId w:val="8"/>
-        </w:numPr>
-        <w:rPr>
-          <w:lang w:val="de-CH"/>
-        </w:rPr>
-      </w:pPr>
-      <w:r>
-        <w:rPr>
-          <w:b/>
-          <w:bCs/>
-          <w:lang w:val="de-CH"/>
-        </w:rPr>
-        <w:t>Responsive UI Design / Layout</w:t>
-      </w:r>
-      <w:r>
-        <w:rPr>
-          <w:lang w:val="de-CH"/>
-        </w:rPr>
-        <w:t xml:space="preserve">: Damit die </w:t>
-      </w:r>
-      <w:r>
-        <w:rPr>
-          <w:lang w:val="de-CH"/>
-        </w:rPr>
-        <w:t>App auch auf mobilen Geräten seinen Charme behält und um die Benutzerfreundlichkeit zu steigern, soll das Design / Layout responsive umgesetzt werden, d.h. es passt sich jeweils entsprechend an die Grösse des Endgeräts an.</w:t>
-      </w:r>
-    </w:p>
-    <w:p>
-      <w:pPr>
-        <w:pStyle w:val="Listenabsatz"/>
-        <w:numPr>
-          <w:ilvl w:val="0"/>
-          <w:numId w:val="8"/>
-        </w:numPr>
-        <w:rPr>
-          <w:lang w:val="de-CH"/>
-        </w:rPr>
-      </w:pPr>
-      <w:r>
-        <w:rPr>
-          <w:b/>
-          <w:bCs/>
-          <w:lang w:val="de-CH"/>
-        </w:rPr>
-        <w:t xml:space="preserve">Authentifizierung für API-Requests: </w:t>
-      </w:r>
-      <w:r>
-        <w:rPr>
-          <w:bCs/>
-          <w:lang w:val="de-CH"/>
-        </w:rPr>
-        <w:t>Auch die Sicherheit der App soll nicht missachtet werden – So ist vorgesehen, dass API-Anfragen nur mit entsprechender Verifizierung gemacht werden können. Dies dient dazu, um unerwünschte Eindringlinge von der API fernzuhalten.</w:t>
-      </w:r>
-    </w:p>
-    <w:p>
-      <w:pPr>
-        <w:pStyle w:val="Listenabsatz"/>
-        <w:numPr>
-          <w:ilvl w:val="0"/>
-          <w:numId w:val="8"/>
-        </w:numPr>
-        <w:rPr>
-          <w:lang w:val="de-CH"/>
-        </w:rPr>
-      </w:pPr>
-      <w:r>
-        <w:rPr>
-          <w:b/>
-          <w:bCs/>
-          <w:lang w:val="de-CH"/>
-        </w:rPr>
-        <w:t xml:space="preserve">Passwort-Hash: </w:t>
-      </w:r>
-      <w:r>
-        <w:rPr>
-          <w:bCs/>
-          <w:lang w:val="de-CH"/>
-        </w:rPr>
-        <w:t xml:space="preserve">Datenschutz ist ebenfalls ein wichtiges Thema. So steht es ausser Frage, dass die Passwörter der Benutzer jeweils «gehasht» werden sollen, so dass diese nicht nur für allfällige Eindringlinge, sondern auch für die Systemadministratoren </w:t>
-      </w:r>
-      <w:r>
-        <w:rPr>
-          <w:bCs/>
-          <w:lang w:val="de-CH"/>
-        </w:rPr>
-        <w:t>uneinsehbar</w:t>
-      </w:r>
-      <w:r>
-        <w:rPr>
-          <w:bCs/>
-          <w:lang w:val="de-CH"/>
-        </w:rPr>
-        <w:t xml:space="preserve"> sind. </w:t>
-      </w:r>
-    </w:p>
-    <w:p>
-      <w:pPr>
-        <w:rPr>
-          <w:b/>
-          <w:lang w:val="de-CH"/>
-        </w:rPr>
-      </w:pPr>
-      <w:r>
-        <w:rPr>
-          <w:b/>
-          <w:lang w:val="de-CH"/>
-        </w:rPr>
-        <w:t>Kann</w:t>
-      </w:r>
-    </w:p>
-    <w:p>
-      <w:pPr>
-        <w:pStyle w:val="Listenabsatz"/>
-        <w:numPr>
-          <w:ilvl w:val="0"/>
-          <w:numId w:val="9"/>
-        </w:numPr>
-        <w:rPr>
-          <w:b/>
-          <w:lang w:val="de-CH"/>
-        </w:rPr>
-      </w:pPr>
-      <w:r>
-        <w:rPr>
-          <w:b/>
-          <w:lang w:val="de-CH"/>
-        </w:rPr>
-        <w:t xml:space="preserve">Login-Sperre: </w:t>
-      </w:r>
-      <w:r>
-        <w:rPr>
-          <w:lang w:val="de-CH"/>
-        </w:rPr>
-        <w:t>Bei einer dreimalig falschen Eingabe des Passworts soll der jeweilige Besucher für eine gewisse Dauer (</w:t>
-      </w:r>
-      <w:r>
-        <w:rPr>
-          <w:lang w:val="de-CH"/>
-        </w:rPr>
-        <w:t>3’) von weiteren Loginversuchen blockiert werden. Dies hilft unter Anderem gegen Missbrauch in Form von Brute Force Angriffen.</w:t>
-      </w:r>
-    </w:p>
-    <w:p>
-      <w:pPr>
-        <w:pStyle w:val="Listenabsatz"/>
-        <w:numPr>
-          <w:ilvl w:val="0"/>
-          <w:numId w:val="9"/>
-        </w:numPr>
-        <w:rPr>
-          <w:b/>
-          <w:lang w:val="de-CH"/>
-        </w:rPr>
-      </w:pPr>
-      <w:r>
-        <w:rPr>
-          <w:b/>
-          <w:lang w:val="de-CH"/>
-        </w:rPr>
-        <w:t xml:space="preserve">Erweiterte Logfunktionen: </w:t>
-      </w:r>
-      <w:r>
-        <w:rPr>
-          <w:lang w:val="de-CH"/>
-        </w:rPr>
-        <w:t xml:space="preserve">Die Administration darf ebenfalls nicht zu kurz kommen – so soll die Dokumentation der Aktivitäten aktiviert werden, so dass für den Admin ersichtlich ist, wann sich ein Benutzer einloggt / ausloggt. Zudem sollen dabei jeweils die IP’s des benutzen Geräts ebenfalls festgehalten werden. </w:t>
-      </w:r>
-    </w:p>
-    <w:p>
-      <w:pPr>
-        <w:rPr>
-          <w:b/>
-          <w:bCs/>
-          <w:iCs/>
-          <w:lang w:val="de-CH"/>
-        </w:rPr>
-      </w:pPr>
-      <w:r>
-        <w:rPr>
-          <w:b/>
-          <w:bCs/>
-          <w:iCs/>
-          <w:lang w:val="de-CH"/>
-        </w:rPr>
-        <w:t>Weiteres</w:t>
-      </w:r>
-      <w:r>
-        <w:rPr>
-          <w:b/>
-          <w:bCs/>
-          <w:iCs/>
-          <w:lang w:val="de-CH"/>
-        </w:rPr>
-        <w:t xml:space="preserve"> / Allgemeines</w:t>
-      </w:r>
-    </w:p>
-    <w:p>
-      <w:pPr>
-        <w:pStyle w:val="Listenabsatz"/>
-        <w:numPr>
-          <w:ilvl w:val="0"/>
-          <w:numId w:val="2"/>
-        </w:numPr>
-        <w:rPr>
-          <w:lang w:val="de-CH"/>
-        </w:rPr>
-      </w:pPr>
-      <w:r>
-        <w:rPr>
-          <w:lang w:val="de-CH"/>
-        </w:rPr>
-        <w:t>Objektorientierte Programmiersprache</w:t>
-      </w:r>
-    </w:p>
-    <w:p>
-      <w:pPr>
-        <w:pStyle w:val="Listenabsatz"/>
-        <w:numPr>
-          <w:ilvl w:val="0"/>
-          <w:numId w:val="2"/>
-        </w:numPr>
-        <w:rPr>
-          <w:lang w:val="de-CH"/>
-        </w:rPr>
-      </w:pPr>
-      <w:r>
-        <w:rPr>
-          <w:lang w:val="de-CH"/>
-        </w:rPr>
-        <w:t>Testkonzept inkl. Beschreibung aller Testfälle</w:t>
-      </w:r>
-    </w:p>
-    <w:p>
-      <w:pPr>
-        <w:pStyle w:val="Listenabsatz"/>
-        <w:numPr>
-          <w:ilvl w:val="0"/>
-          <w:numId w:val="2"/>
-        </w:numPr>
-        <w:rPr>
-          <w:b/>
-          <w:lang w:val="de-CH"/>
-        </w:rPr>
-      </w:pPr>
-      <w:r>
-        <w:rPr>
-          <w:lang w:val="de-CH"/>
-        </w:rPr>
-        <w:t xml:space="preserve">Ausweisung &amp; Begründung </w:t>
-      </w:r>
-      <w:r>
-        <w:rPr>
-          <w:lang w:val="de-CH"/>
-        </w:rPr>
-        <w:t>von fremdem Code</w:t>
-      </w:r>
-    </w:p>
-    <w:p>
-      <w:pPr>
-        <w:rPr>
-          <w:b/>
-          <w:lang w:val="de-CH"/>
-        </w:rPr>
-      </w:pPr>
-    </w:p>
-    <w:p>
-      <w:pPr>
-        <w:rPr>
-          <w:b/>
-          <w:lang w:val="de-CH"/>
-        </w:rPr>
-      </w:pPr>
-      <w:r>
-        <w:rPr>
-          <w:b/>
-          <w:lang w:val="de-CH"/>
-        </w:rPr>
         <w:t>Mittel und Methoden</w:t>
       </w:r>
       <w:bookmarkEnd w:id="5"/>
@@ -3572,7 +3216,6 @@
           <w:bCs/>
           <w:lang w:val="de-CH"/>
         </w:rPr>
-        <w:lastRenderedPageBreak/>
         <w:t xml:space="preserve">Natürlich müssen die Daten auch irgendwo gespeichert werden. Unsere Wahl fällt auf </w:t>
       </w:r>
       <w:r>
@@ -4392,35 +4035,13 @@
     <w:p>
       <w:pPr>
         <w:rPr>
-          <w:color w:val="FF0000"/>
-          <w:lang w:val="de-CH"/>
-        </w:rPr>
-      </w:pPr>
-      <w:r>
-        <w:rPr>
-          <w:color w:val="FF0000"/>
-          <w:lang w:val="de-CH"/>
-        </w:rPr>
-        <w:t xml:space="preserve">Nicht Projektstart, aber </w:t>
-      </w:r>
-      <w:r>
-        <w:rPr>
-          <w:color w:val="FF0000"/>
-          <w:lang w:val="de-CH"/>
-        </w:rPr>
-        <w:t>Arbeitsjournal startet hier</w:t>
-      </w:r>
+          <w:b/>
+          <w:bCs/>
+          <w:color w:val="000000" w:themeColor="text1"/>
+          <w:lang w:val="de-CH"/>
+        </w:rPr>
+      </w:pPr>
       <w:bookmarkStart w:id="9" w:name="_Toc118398348"/>
-    </w:p>
-    <w:p>
-      <w:pPr>
-        <w:rPr>
-          <w:b/>
-          <w:bCs/>
-          <w:color w:val="000000" w:themeColor="text1"/>
-          <w:lang w:val="de-CH"/>
-        </w:rPr>
-      </w:pPr>
       <w:r>
         <w:rPr>
           <w:b/>
@@ -4751,14 +4372,7 @@
         <w:rPr>
           <w:lang w:val="de-CH"/>
         </w:rPr>
-        <w:t xml:space="preserve">. Danach baute ich die Grundstruktur des Backends mal auf, unterteilte die verschiedenen </w:t>
-      </w:r>
-      <w:r>
-        <w:rPr>
-          <w:lang w:val="de-CH"/>
-        </w:rPr>
-        <w:lastRenderedPageBreak/>
-        <w:t>Teilbereiche (DB-Anbindung, API Endpoints, Helper – Funktionen, usw.) in dedizierte Ordner, um mir das Ganze einfacher zu machen.</w:t>
+        <w:t>. Danach baute ich die Grundstruktur des Backends mal auf, unterteilte die verschiedenen Teilbereiche (DB-Anbindung, API Endpoints, Helper – Funktionen, usw.) in dedizierte Ordner, um mir das Ganze einfacher zu machen.</w:t>
       </w:r>
     </w:p>
     <w:p>
@@ -5131,7 +4745,98 @@
           <w:color w:val="000000" w:themeColor="text1"/>
           <w:lang w:val="de-CH"/>
         </w:rPr>
+        <w:t>Ramon</w:t>
+      </w:r>
+    </w:p>
+    <w:p>
+      <w:pPr>
+        <w:rPr>
+          <w:color w:val="000000" w:themeColor="text1"/>
+          <w:lang w:val="de-CH"/>
+        </w:rPr>
+      </w:pPr>
+      <w:r>
+        <w:rPr>
+          <w:color w:val="000000" w:themeColor="text1"/>
+          <w:lang w:val="de-CH"/>
+        </w:rPr>
         <w:lastRenderedPageBreak/>
+        <w:t>Die Skill seite ist nun fertig und auch die Profil Seite ist gemacht. Dort kann man als unangemeldeter User sehen, wer welche skills schon fertig gemacht hat.</w:t>
+      </w:r>
+    </w:p>
+    <w:p>
+      <w:pPr>
+        <w:rPr>
+          <w:color w:val="000000" w:themeColor="text1"/>
+          <w:lang w:val="de-CH"/>
+        </w:rPr>
+      </w:pPr>
+      <w:r>
+        <w:rPr>
+          <w:color w:val="000000" w:themeColor="text1"/>
+          <w:lang w:val="de-CH"/>
+        </w:rPr>
+        <w:t>Timo</w:t>
+      </w:r>
+    </w:p>
+    <w:p>
+      <w:pPr>
+        <w:rPr>
+          <w:lang w:val="de-CH"/>
+        </w:rPr>
+      </w:pPr>
+      <w:r>
+        <w:rPr>
+          <w:lang w:val="de-CH"/>
+        </w:rPr>
+        <w:t>Diese Woche stellte ich die User Routes für das Login, Logout, Erstellen eines Users und Löschen eines Users fertig.</w:t>
+      </w:r>
+    </w:p>
+    <w:p>
+      <w:pPr>
+        <w:rPr>
+          <w:b/>
+          <w:color w:val="000000" w:themeColor="text1"/>
+          <w:lang w:val="de-CH"/>
+        </w:rPr>
+      </w:pPr>
+      <w:r>
+        <w:rPr>
+          <w:b/>
+          <w:color w:val="000000" w:themeColor="text1"/>
+          <w:lang w:val="de-CH"/>
+        </w:rPr>
+        <w:t>KW 43</w:t>
+      </w:r>
+      <w:r>
+        <w:rPr>
+          <w:b/>
+          <w:color w:val="000000" w:themeColor="text1"/>
+          <w:lang w:val="de-CH"/>
+        </w:rPr>
+        <w:t xml:space="preserve"> (24.10 – 30.10)</w:t>
+      </w:r>
+      <w:r>
+        <w:rPr>
+          <w:b/>
+          <w:color w:val="000000" w:themeColor="text1"/>
+          <w:lang w:val="de-CH"/>
+        </w:rPr>
+        <w:t xml:space="preserve"> – Realisierung</w:t>
+      </w:r>
+    </w:p>
+    <w:p>
+      <w:pPr>
+        <w:rPr>
+          <w:color w:val="000000" w:themeColor="text1"/>
+          <w:lang w:val="de-CH"/>
+        </w:rPr>
+      </w:pPr>
+      <w:r>
+        <w:rPr>
+          <w:color w:val="000000" w:themeColor="text1"/>
+          <w:lang w:val="de-CH"/>
+        </w:rPr>
         <w:t>Ramon</w:t>
       </w:r>
     </w:p>
@@ -5147,7 +4852,7 @@
           <w:color w:val="000000" w:themeColor="text1"/>
           <w:lang w:val="de-CH"/>
         </w:rPr>
-        <w:t>Die Skill seite ist nun fertig und auch die Profil Seite ist gemacht. Dort kann man als unangemeldeter User sehen, wer welche skills schon fertig gemacht hat.</w:t>
+        <w:t>Alle Unterseiten waren Fertig bis auf das Admin Panel. Man will schliesslich nicht in der Datenbank die User manuell hinzufügen. Diese Seite erweist sich als die Komplexeste. Ich muss sehr viele Untermenus machen und Popups. Im Mockup habe ich leider ein Wichtiger Teil vergessen. Und zwar, wo sieht man die Bereits registrierten Benutzer? Das musste ich mit einem Popup lösen, in dem eine Tabelle angezeigt wird mit den bestehenden Usern. Auch hier bin ich aber noch nicht ganz fertig, denn bis jetzt ist erst das User Management vorhanden und die Skills sind noch nicht erstellbar. Das muss dann nächste Woche fertig werden.</w:t>
       </w:r>
     </w:p>
     <w:p>
@@ -5175,32 +4880,144 @@
         <w:rPr>
           <w:lang w:val="de-CH"/>
         </w:rPr>
-        <w:t>Diese Woche stellte ich die User Routes für das Login, Logout, Erstellen eines Users und Löschen eines Users fertig.</w:t>
-      </w:r>
-    </w:p>
-    <w:p>
-      <w:pPr>
-        <w:rPr>
-          <w:b/>
-          <w:color w:val="000000" w:themeColor="text1"/>
-          <w:lang w:val="de-CH"/>
-        </w:rPr>
-      </w:pPr>
-      <w:r>
-        <w:rPr>
-          <w:b/>
-          <w:color w:val="000000" w:themeColor="text1"/>
-          <w:lang w:val="de-CH"/>
-        </w:rPr>
-        <w:t>KW 43</w:t>
-      </w:r>
-      <w:r>
-        <w:rPr>
-          <w:b/>
-          <w:color w:val="000000" w:themeColor="text1"/>
-          <w:lang w:val="de-CH"/>
-        </w:rPr>
-        <w:t xml:space="preserve"> (24.10 – 30.10)</w:t>
+        <w:t>Alle User – bezogenen Routes (Login, Logout, Create, Delete, Update) sind nun fertig, jedoch habe ich bei „Update“ noch kleine Probleme, die ich nächste Woche beheben werde.</w:t>
+      </w:r>
+    </w:p>
+    <w:p>
+      <w:pPr>
+        <w:rPr>
+          <w:b/>
+          <w:color w:val="000000" w:themeColor="text1"/>
+          <w:lang w:val="de-CH"/>
+        </w:rPr>
+      </w:pPr>
+      <w:r>
+        <w:rPr>
+          <w:b/>
+          <w:color w:val="000000" w:themeColor="text1"/>
+          <w:lang w:val="de-CH"/>
+        </w:rPr>
+        <w:t xml:space="preserve">KW 44 </w:t>
+      </w:r>
+      <w:r>
+        <w:rPr>
+          <w:b/>
+          <w:color w:val="000000" w:themeColor="text1"/>
+          <w:lang w:val="de-CH"/>
+        </w:rPr>
+        <w:t xml:space="preserve">(31.10 – 06.11) </w:t>
+      </w:r>
+      <w:r>
+        <w:rPr>
+          <w:b/>
+          <w:color w:val="000000" w:themeColor="text1"/>
+          <w:lang w:val="de-CH"/>
+        </w:rPr>
+        <w:t>– Realisierung</w:t>
+      </w:r>
+    </w:p>
+    <w:p>
+      <w:pPr>
+        <w:rPr>
+          <w:color w:val="000000" w:themeColor="text1"/>
+          <w:lang w:val="de-CH"/>
+        </w:rPr>
+      </w:pPr>
+      <w:r>
+        <w:rPr>
+          <w:color w:val="000000" w:themeColor="text1"/>
+          <w:lang w:val="de-CH"/>
+        </w:rPr>
+        <w:t>Ramon</w:t>
+      </w:r>
+    </w:p>
+    <w:p>
+      <w:pPr>
+        <w:rPr>
+          <w:color w:val="000000" w:themeColor="text1"/>
+          <w:lang w:val="de-CH"/>
+        </w:rPr>
+      </w:pPr>
+      <w:r>
+        <w:rPr>
+          <w:color w:val="000000" w:themeColor="text1"/>
+          <w:lang w:val="de-CH"/>
+        </w:rPr>
+        <w:t>Gesagt getan, das Admin Panel ist nun fertig. Es war mehr Aufwand als zuerst angenommen aber jetzt das es fertig ist bin ich sehr zufrieden mit dem Ergebnis.</w:t>
+      </w:r>
+    </w:p>
+    <w:p>
+      <w:pPr>
+        <w:rPr>
+          <w:color w:val="000000" w:themeColor="text1"/>
+          <w:lang w:val="de-CH"/>
+        </w:rPr>
+      </w:pPr>
+      <w:r>
+        <w:rPr>
+          <w:color w:val="000000" w:themeColor="text1"/>
+          <w:lang w:val="de-CH"/>
+        </w:rPr>
+        <w:t>Timo</w:t>
+      </w:r>
+    </w:p>
+    <w:p>
+      <w:pPr>
+        <w:rPr>
+          <w:lang w:val="de-CH"/>
+        </w:rPr>
+      </w:pPr>
+      <w:r>
+        <w:rPr>
+          <w:lang w:val="de-CH"/>
+        </w:rPr>
+        <w:t xml:space="preserve">Nach </w:t>
+      </w:r>
+      <w:r>
+        <w:rPr>
+          <w:color w:val="FF0000"/>
+          <w:lang w:val="de-CH"/>
+        </w:rPr>
+        <w:t xml:space="preserve">einem Hinweis von Ramon </w:t>
+      </w:r>
+      <w:r>
+        <w:rPr>
+          <w:lang w:val="de-CH"/>
+        </w:rPr>
+        <w:t xml:space="preserve">– dass man ja das User Objekt komplett löschen und angepasst wieder einfügen konnte (jedoch die ObjectId, equivalent zum PRIMARY KEY in SQL, behält) – machte das die Update Route nicht nur effizienter, sondern auch schöner und verständlicher. Dieses Prinzip übernahm ich direkt in die Update Route für die Skills, da es sich dort um die genau gleiche Logik handelte. </w:t>
+      </w:r>
+    </w:p>
+    <w:p>
+      <w:pPr>
+        <w:rPr>
+          <w:color w:val="000000" w:themeColor="text1"/>
+          <w:lang w:val="de-CH"/>
+        </w:rPr>
+      </w:pPr>
+    </w:p>
+    <w:p>
+      <w:pPr>
+        <w:rPr>
+          <w:b/>
+          <w:color w:val="000000" w:themeColor="text1"/>
+          <w:lang w:val="de-CH"/>
+        </w:rPr>
+      </w:pPr>
+      <w:r>
+        <w:rPr>
+          <w:b/>
+          <w:color w:val="000000" w:themeColor="text1"/>
+          <w:lang w:val="de-CH"/>
+        </w:rPr>
+        <w:t>KW 45</w:t>
+      </w:r>
+      <w:r>
+        <w:rPr>
+          <w:b/>
+          <w:color w:val="000000" w:themeColor="text1"/>
+          <w:lang w:val="de-CH"/>
+        </w:rPr>
+        <w:t xml:space="preserve"> (07.11 – 13.11)</w:t>
       </w:r>
       <w:r>
         <w:rPr>
@@ -5238,7 +5055,7 @@
           <w:color w:val="000000" w:themeColor="text1"/>
           <w:lang w:val="de-CH"/>
         </w:rPr>
-        <w:t>Alle Unterseiten waren Fertig bis auf das Admin Panel. Man will schliesslich nicht in der Datenbank die User manuell hinzufügen. Diese Seite erweist sich als die Komplexeste. Ich muss sehr viele Untermenus machen und Popups. Im Mockup habe ich leider ein Wichtiger Teil vergessen. Und zwar, wo sieht man die Bereits registrierten Benutzer? Das musste ich mit einem Popup lösen, in dem eine Tabelle angezeigt wird mit den bestehenden Usern. Auch hier bin ich aber noch nicht ganz fertig, denn bis jetzt ist erst das User Management vorhanden und die Skills sind noch nicht erstellbar. Das muss dann nächste Woche fertig werden.</w:t>
+        <w:t>Ich habe angefangen das Frontend mit dem Backend zu verbinden. Bisher hat es nur Mock Daten angezeigt und noch nichts gespeichert. Ich dachte die Verknüpfung zwischen Front- und Backend wäre einfach, da wir uns laufend über die Änderungen im Datenmodell informiert haben, aber es gab noch viele Hürden, besonders mit der Speicherung der Cookies.</w:t>
       </w:r>
     </w:p>
     <w:p>
@@ -5266,32 +5083,40 @@
         <w:rPr>
           <w:lang w:val="de-CH"/>
         </w:rPr>
-        <w:t>Alle User – bezogenen Routes (Login, Logout, Create, Delete, Update) sind nun fertig, jedoch habe ich bei „Update“ noch kleine Probleme, die ich nächste Woche beheben werde.</w:t>
-      </w:r>
-    </w:p>
-    <w:p>
-      <w:pPr>
-        <w:rPr>
-          <w:b/>
-          <w:color w:val="000000" w:themeColor="text1"/>
-          <w:lang w:val="de-CH"/>
-        </w:rPr>
-      </w:pPr>
-      <w:r>
-        <w:rPr>
-          <w:b/>
-          <w:color w:val="000000" w:themeColor="text1"/>
-          <w:lang w:val="de-CH"/>
-        </w:rPr>
-        <w:t xml:space="preserve">KW 44 </w:t>
-      </w:r>
-      <w:r>
-        <w:rPr>
-          <w:b/>
-          <w:color w:val="000000" w:themeColor="text1"/>
-          <w:lang w:val="de-CH"/>
-        </w:rPr>
-        <w:t xml:space="preserve">(31.10 – 06.11) </w:t>
+        <w:t xml:space="preserve">Diese Woche startete – und beendete ich den Grossteil aller Skill Routes. Da es bei den meisten keine Unterschiede abgesehen vom Datenmodell gab, konnte ich sie einfach rüberkopieren. An die „Mark Skill“ &amp; „Complete Skill“ Routes setze ich mich nächste Woche. </w:t>
+      </w:r>
+    </w:p>
+    <w:p>
+      <w:pPr>
+        <w:rPr>
+          <w:color w:val="000000" w:themeColor="text1"/>
+          <w:lang w:val="de-CH"/>
+        </w:rPr>
+      </w:pPr>
+    </w:p>
+    <w:p>
+      <w:pPr>
+        <w:rPr>
+          <w:b/>
+          <w:color w:val="000000" w:themeColor="text1"/>
+          <w:lang w:val="de-CH"/>
+        </w:rPr>
+      </w:pPr>
+      <w:r>
+        <w:rPr>
+          <w:b/>
+          <w:color w:val="000000" w:themeColor="text1"/>
+          <w:lang w:val="de-CH"/>
+        </w:rPr>
+        <w:t xml:space="preserve">KW 46 </w:t>
+      </w:r>
+      <w:r>
+        <w:rPr>
+          <w:b/>
+          <w:color w:val="000000" w:themeColor="text1"/>
+          <w:lang w:val="de-CH"/>
+        </w:rPr>
+        <w:t xml:space="preserve">(14.11 – 20.11) </w:t>
       </w:r>
       <w:r>
         <w:rPr>
@@ -5329,7 +5154,7 @@
           <w:color w:val="000000" w:themeColor="text1"/>
           <w:lang w:val="de-CH"/>
         </w:rPr>
-        <w:t>Gesagt getan, das Admin Panel ist nun fertig. Es war mehr Aufwand als zuerst angenommen aber jetzt das es fertig ist bin ich sehr zufrieden mit dem Ergebnis.</w:t>
+        <w:t>Ja, die Cookies, das ist so eine Sache. Ich habe im Backend Sachen geändert, die es vielleicht fixen – negativ, stundenlang auf Stack Overflow gesucht und schliesslich aufgegeben. Das ist allerdings ein Problem, denn bei jedem Page Reload ist man wieder ausgeloggt. Aber ich machte einfach mal weiter und habe alle /user/ Routes vom Backend ins Frontend übernommen. Diese funktionieren auch prächtig.</w:t>
       </w:r>
     </w:p>
     <w:p>
@@ -5357,53 +5182,32 @@
         <w:rPr>
           <w:lang w:val="de-CH"/>
         </w:rPr>
-        <w:t xml:space="preserve">Nach </w:t>
-      </w:r>
-      <w:r>
-        <w:rPr>
-          <w:color w:val="FF0000"/>
-          <w:lang w:val="de-CH"/>
-        </w:rPr>
-        <w:t xml:space="preserve">einem Hinweis von Ramon </w:t>
-      </w:r>
-      <w:r>
-        <w:rPr>
-          <w:lang w:val="de-CH"/>
-        </w:rPr>
-        <w:t xml:space="preserve">– dass man ja das User Objekt komplett löschen und angepasst wieder einfügen konnte (jedoch die ObjectId, equivalent zum PRIMARY KEY in SQL, behält) – machte das die Update Route nicht nur effizienter, sondern auch schöner und verständlicher. Dieses Prinzip übernahm ich direkt in die Update Route für die Skills, da es sich dort um die genau gleiche Logik handelte. </w:t>
-      </w:r>
-    </w:p>
-    <w:p>
-      <w:pPr>
-        <w:rPr>
-          <w:color w:val="000000" w:themeColor="text1"/>
-          <w:lang w:val="de-CH"/>
-        </w:rPr>
-      </w:pPr>
-    </w:p>
-    <w:p>
-      <w:pPr>
-        <w:rPr>
-          <w:b/>
-          <w:color w:val="000000" w:themeColor="text1"/>
-          <w:lang w:val="de-CH"/>
-        </w:rPr>
-      </w:pPr>
-      <w:r>
-        <w:rPr>
-          <w:b/>
-          <w:color w:val="000000" w:themeColor="text1"/>
-          <w:lang w:val="de-CH"/>
-        </w:rPr>
-        <w:t>KW 45</w:t>
-      </w:r>
-      <w:r>
-        <w:rPr>
-          <w:b/>
-          <w:color w:val="000000" w:themeColor="text1"/>
-          <w:lang w:val="de-CH"/>
-        </w:rPr>
-        <w:t xml:space="preserve"> (07.11 – 13.11)</w:t>
+        <w:t xml:space="preserve">Nach ein bisschen herumprobieren mit den $pull &amp; $push Funktionen von MongoDB (zum Löschen bzw. Hinzufügen von Elementen) funktionieren nun auch die Complete &amp; Mark Routes. </w:t>
+      </w:r>
+    </w:p>
+    <w:p>
+      <w:pPr>
+        <w:rPr>
+          <w:b/>
+          <w:color w:val="000000" w:themeColor="text1"/>
+          <w:lang w:val="de-CH"/>
+        </w:rPr>
+      </w:pPr>
+      <w:r>
+        <w:rPr>
+          <w:b/>
+          <w:color w:val="000000" w:themeColor="text1"/>
+          <w:lang w:val="de-CH"/>
+        </w:rPr>
+        <w:t>KW 47</w:t>
+      </w:r>
+      <w:r>
+        <w:rPr>
+          <w:b/>
+          <w:color w:val="000000" w:themeColor="text1"/>
+          <w:lang w:val="de-CH"/>
+        </w:rPr>
+        <w:t xml:space="preserve"> (21.11 – 27.11)</w:t>
       </w:r>
       <w:r>
         <w:rPr>
@@ -5441,7 +5245,14 @@
           <w:color w:val="000000" w:themeColor="text1"/>
           <w:lang w:val="de-CH"/>
         </w:rPr>
-        <w:t>Ich habe angefangen das Frontend mit dem Backend zu verbinden. Bisher hat es nur Mock Daten angezeigt und noch nichts gespeichert. Ich dachte die Verknüpfung zwischen Front- und Backend wäre einfach, da wir uns laufend über die Änderungen im Datenmodell informiert haben, aber es gab noch viele Hürden, besonders mit der Speicherung der Cookies.</w:t>
+        <w:t>Die Cookies sind immer noch ein Problem und die Deadline rückt näher. Ich habe ungelogen die ganze Woche daran gesessen bis ich irgendwann im Frontend die Route Authentifizierung reworked habe und danach ist es ohne Probleme gegangen. Manchmal liegt das Problem nicht dort, wo man es vermutet.</w:t>
+      </w:r>
+      <w:r>
+        <w:rPr>
+          <w:color w:val="000000" w:themeColor="text1"/>
+          <w:lang w:val="de-CH"/>
+        </w:rPr>
+        <w:t>^</w:t>
       </w:r>
     </w:p>
     <w:p>
@@ -5469,403 +5280,205 @@
         <w:rPr>
           <w:lang w:val="de-CH"/>
         </w:rPr>
+        <w:t xml:space="preserve">Wie sich wieder einmal herausstellte, funktionierten die Routes von letzter Woche doch nicht ganz so wie erhofft. Nach langem Debuggen und Problemsuchen fand ich dann heraus, dass ich lediglich $pull mit $push vertauscht hatte. Nach der Behebung des Problems setzte ich mich an die Unit Tests, die wir bis in zwei Wochen auch fertig haben müssen. </w:t>
+      </w:r>
+    </w:p>
+    <w:p>
+      <w:pPr>
+        <w:rPr>
+          <w:color w:val="000000" w:themeColor="text1"/>
+          <w:lang w:val="de-CH"/>
+        </w:rPr>
+      </w:pPr>
+    </w:p>
+    <w:p>
+      <w:pPr>
+        <w:rPr>
+          <w:b/>
+          <w:color w:val="000000" w:themeColor="text1"/>
+          <w:lang w:val="de-CH"/>
+        </w:rPr>
+      </w:pPr>
+      <w:r>
+        <w:rPr>
+          <w:b/>
+          <w:color w:val="000000" w:themeColor="text1"/>
+          <w:lang w:val="de-CH"/>
+        </w:rPr>
+        <w:t>KW 48</w:t>
+      </w:r>
+      <w:r>
+        <w:rPr>
+          <w:b/>
+          <w:color w:val="000000" w:themeColor="text1"/>
+          <w:lang w:val="de-CH"/>
+        </w:rPr>
+        <w:t xml:space="preserve"> (28.11 – 04.12)</w:t>
+      </w:r>
+      <w:r>
+        <w:rPr>
+          <w:b/>
+          <w:color w:val="000000" w:themeColor="text1"/>
+          <w:lang w:val="de-CH"/>
+        </w:rPr>
+        <w:t xml:space="preserve"> – Realisierungs Schluss</w:t>
+      </w:r>
+    </w:p>
+    <w:p>
+      <w:pPr>
+        <w:rPr>
+          <w:color w:val="000000" w:themeColor="text1"/>
+          <w:lang w:val="de-CH"/>
+        </w:rPr>
+      </w:pPr>
+      <w:r>
+        <w:rPr>
+          <w:color w:val="000000" w:themeColor="text1"/>
+          <w:lang w:val="de-CH"/>
+        </w:rPr>
+        <w:t>Ramon</w:t>
+      </w:r>
+    </w:p>
+    <w:p>
+      <w:pPr>
+        <w:rPr>
+          <w:color w:val="000000" w:themeColor="text1"/>
+          <w:lang w:val="de-CH"/>
+        </w:rPr>
+      </w:pPr>
+      <w:r>
+        <w:rPr>
+          <w:color w:val="000000" w:themeColor="text1"/>
+          <w:lang w:val="de-CH"/>
+        </w:rPr>
+        <w:t>In dieser Woche habe ich noch die übrigen Routes ins Frontend eingebunden. Das waren eigentlich alle /skill/ Routes. Es gibt allerdings noch ein paar Bugs. Die behebe ich nächste Woche.</w:t>
+      </w:r>
+    </w:p>
+    <w:p>
+      <w:pPr>
+        <w:rPr>
+          <w:color w:val="000000" w:themeColor="text1"/>
+          <w:lang w:val="de-CH"/>
+        </w:rPr>
+      </w:pPr>
+      <w:r>
+        <w:rPr>
+          <w:color w:val="000000" w:themeColor="text1"/>
+          <w:lang w:val="de-CH"/>
+        </w:rPr>
+        <w:t>Timo</w:t>
+      </w:r>
+    </w:p>
+    <w:p>
+      <w:pPr>
+        <w:rPr>
+          <w:lang w:val="de-CH"/>
+        </w:rPr>
+      </w:pPr>
+      <w:r>
+        <w:rPr>
+          <w:lang w:val="de-CH"/>
+        </w:rPr>
+        <w:t>Diese Woche machte ich weiter an den Unit Tests, sowie ein bisschen „Aufräumen“ im Repo. Ich entfernte unnötige Dependencies, redundante Codestellen und sortierte die verschiedenen Routes in einer sinnvollen Reihenfolge.</w:t>
+      </w:r>
+    </w:p>
+    <w:p>
+      <w:pPr>
+        <w:rPr>
+          <w:color w:val="000000" w:themeColor="text1"/>
+          <w:lang w:val="de-CH"/>
+        </w:rPr>
+      </w:pPr>
+    </w:p>
+    <w:p>
+      <w:pPr>
+        <w:rPr>
+          <w:b/>
+          <w:color w:val="000000" w:themeColor="text1"/>
+          <w:lang w:val="de-CH"/>
+        </w:rPr>
+      </w:pPr>
+      <w:r>
+        <w:rPr>
+          <w:b/>
+          <w:color w:val="000000" w:themeColor="text1"/>
+          <w:lang w:val="de-CH"/>
+        </w:rPr>
+        <w:t>KW 49</w:t>
+      </w:r>
+      <w:r>
+        <w:rPr>
+          <w:b/>
+          <w:color w:val="000000" w:themeColor="text1"/>
+          <w:lang w:val="de-CH"/>
+        </w:rPr>
+        <w:t xml:space="preserve"> (05.12 – 11.12)</w:t>
+      </w:r>
+      <w:r>
+        <w:rPr>
+          <w:b/>
+          <w:color w:val="000000" w:themeColor="text1"/>
+          <w:lang w:val="de-CH"/>
+        </w:rPr>
+        <w:t xml:space="preserve"> – Realisierung</w:t>
+      </w:r>
+    </w:p>
+    <w:p>
+      <w:pPr>
+        <w:rPr>
+          <w:color w:val="000000" w:themeColor="text1"/>
+          <w:lang w:val="de-CH"/>
+        </w:rPr>
+      </w:pPr>
+      <w:r>
+        <w:rPr>
+          <w:color w:val="000000" w:themeColor="text1"/>
+          <w:lang w:val="de-CH"/>
+        </w:rPr>
+        <w:t>Ramon</w:t>
+      </w:r>
+    </w:p>
+    <w:p>
+      <w:pPr>
+        <w:rPr>
+          <w:color w:val="000000" w:themeColor="text1"/>
+          <w:lang w:val="de-CH"/>
+        </w:rPr>
+      </w:pPr>
+      <w:r>
+        <w:rPr>
+          <w:color w:val="000000" w:themeColor="text1"/>
+          <w:lang w:val="de-CH"/>
+        </w:rPr>
+        <w:t>Das Frontend ist nun endgültig abgeschlossen, alle Bugs sind behoben und es funktioniert perfekt mit dem Backend zusammen.</w:t>
+      </w:r>
+    </w:p>
+    <w:p>
+      <w:pPr>
+        <w:rPr>
+          <w:color w:val="000000" w:themeColor="text1"/>
+          <w:lang w:val="de-CH"/>
+        </w:rPr>
+      </w:pPr>
+      <w:r>
+        <w:rPr>
+          <w:color w:val="000000" w:themeColor="text1"/>
+          <w:lang w:val="de-CH"/>
+        </w:rPr>
+        <w:t>Timo</w:t>
+      </w:r>
+    </w:p>
+    <w:p>
+      <w:pPr>
+        <w:rPr>
+          <w:lang w:val="de-CH"/>
+        </w:rPr>
+      </w:pPr>
+      <w:r>
+        <w:rPr>
+          <w:lang w:val="de-CH"/>
+        </w:rPr>
         <w:lastRenderedPageBreak/>
-        <w:t xml:space="preserve">Diese Woche startete – und beendete ich den Grossteil aller Skill Routes. Da es bei den meisten keine Unterschiede abgesehen vom Datenmodell gab, konnte ich sie einfach rüberkopieren. An die „Mark Skill“ &amp; „Complete Skill“ Routes setze ich mich nächste Woche. </w:t>
-      </w:r>
-    </w:p>
-    <w:p>
-      <w:pPr>
-        <w:rPr>
-          <w:color w:val="000000" w:themeColor="text1"/>
-          <w:lang w:val="de-CH"/>
-        </w:rPr>
-      </w:pPr>
-    </w:p>
-    <w:p>
-      <w:pPr>
-        <w:rPr>
-          <w:b/>
-          <w:color w:val="000000" w:themeColor="text1"/>
-          <w:lang w:val="de-CH"/>
-        </w:rPr>
-      </w:pPr>
-      <w:r>
-        <w:rPr>
-          <w:b/>
-          <w:color w:val="000000" w:themeColor="text1"/>
-          <w:lang w:val="de-CH"/>
-        </w:rPr>
-        <w:t xml:space="preserve">KW 46 </w:t>
-      </w:r>
-      <w:r>
-        <w:rPr>
-          <w:b/>
-          <w:color w:val="000000" w:themeColor="text1"/>
-          <w:lang w:val="de-CH"/>
-        </w:rPr>
-        <w:t xml:space="preserve">(14.11 – 20.11) </w:t>
-      </w:r>
-      <w:r>
-        <w:rPr>
-          <w:b/>
-          <w:color w:val="000000" w:themeColor="text1"/>
-          <w:lang w:val="de-CH"/>
-        </w:rPr>
-        <w:t>– Realisierung</w:t>
-      </w:r>
-    </w:p>
-    <w:p>
-      <w:pPr>
-        <w:rPr>
-          <w:color w:val="000000" w:themeColor="text1"/>
-          <w:lang w:val="de-CH"/>
-        </w:rPr>
-      </w:pPr>
-      <w:r>
-        <w:rPr>
-          <w:color w:val="000000" w:themeColor="text1"/>
-          <w:lang w:val="de-CH"/>
-        </w:rPr>
-        <w:t>Ramon</w:t>
-      </w:r>
-    </w:p>
-    <w:p>
-      <w:pPr>
-        <w:rPr>
-          <w:color w:val="000000" w:themeColor="text1"/>
-          <w:lang w:val="de-CH"/>
-        </w:rPr>
-      </w:pPr>
-      <w:r>
-        <w:rPr>
-          <w:color w:val="000000" w:themeColor="text1"/>
-          <w:lang w:val="de-CH"/>
-        </w:rPr>
-        <w:t>Ja, die Cookies, das ist so eine Sache. Ich habe im Backend Sachen geändert, die es vielleicht fixen – negativ, stundenlang auf Stack Overflow gesucht und schliesslich aufgegeben. Das ist allerdings ein Problem, denn bei jedem Page Reload ist man wieder ausgeloggt. Aber ich machte einfach mal weiter und habe alle /user/ Routes vom Backend ins Frontend übernommen. Diese funktionieren auch prächtig.</w:t>
-      </w:r>
-    </w:p>
-    <w:p>
-      <w:pPr>
-        <w:rPr>
-          <w:color w:val="000000" w:themeColor="text1"/>
-          <w:lang w:val="de-CH"/>
-        </w:rPr>
-      </w:pPr>
-      <w:r>
-        <w:rPr>
-          <w:color w:val="000000" w:themeColor="text1"/>
-          <w:lang w:val="de-CH"/>
-        </w:rPr>
-        <w:t>Timo</w:t>
-      </w:r>
-    </w:p>
-    <w:p>
-      <w:pPr>
-        <w:rPr>
-          <w:lang w:val="de-CH"/>
-        </w:rPr>
-      </w:pPr>
-      <w:r>
-        <w:rPr>
-          <w:lang w:val="de-CH"/>
-        </w:rPr>
-        <w:t xml:space="preserve">Nach ein bisschen herumprobieren mit den $pull &amp; $push Funktionen von MongoDB (zum Löschen bzw. Hinzufügen von Elementen) funktionieren nun auch die Complete &amp; Mark Routes. </w:t>
-      </w:r>
-    </w:p>
-    <w:p>
-      <w:pPr>
-        <w:rPr>
-          <w:b/>
-          <w:color w:val="000000" w:themeColor="text1"/>
-          <w:lang w:val="de-CH"/>
-        </w:rPr>
-      </w:pPr>
-      <w:r>
-        <w:rPr>
-          <w:b/>
-          <w:color w:val="000000" w:themeColor="text1"/>
-          <w:lang w:val="de-CH"/>
-        </w:rPr>
-        <w:t>KW 47</w:t>
-      </w:r>
-      <w:r>
-        <w:rPr>
-          <w:b/>
-          <w:color w:val="000000" w:themeColor="text1"/>
-          <w:lang w:val="de-CH"/>
-        </w:rPr>
-        <w:t xml:space="preserve"> (21.11 – 27.11)</w:t>
-      </w:r>
-      <w:r>
-        <w:rPr>
-          <w:b/>
-          <w:color w:val="000000" w:themeColor="text1"/>
-          <w:lang w:val="de-CH"/>
-        </w:rPr>
-        <w:t xml:space="preserve"> – Realisierung</w:t>
-      </w:r>
-    </w:p>
-    <w:p>
-      <w:pPr>
-        <w:rPr>
-          <w:color w:val="000000" w:themeColor="text1"/>
-          <w:lang w:val="de-CH"/>
-        </w:rPr>
-      </w:pPr>
-      <w:r>
-        <w:rPr>
-          <w:color w:val="000000" w:themeColor="text1"/>
-          <w:lang w:val="de-CH"/>
-        </w:rPr>
-        <w:t>Ramon</w:t>
-      </w:r>
-    </w:p>
-    <w:p>
-      <w:pPr>
-        <w:rPr>
-          <w:color w:val="000000" w:themeColor="text1"/>
-          <w:lang w:val="de-CH"/>
-        </w:rPr>
-      </w:pPr>
-      <w:r>
-        <w:rPr>
-          <w:color w:val="000000" w:themeColor="text1"/>
-          <w:lang w:val="de-CH"/>
-        </w:rPr>
-        <w:t>Die Cookies sind immer noch ein Problem und die Deadline rückt näher. Ich habe ungelogen die ganze Woche daran gesessen bis ich irgendwann im Frontend die Route Authentifizierung reworked habe und danach ist es ohne Probleme gegangen. Manchmal liegt das Problem nicht dort, wo man es vermutet.</w:t>
-      </w:r>
-      <w:r>
-        <w:rPr>
-          <w:color w:val="000000" w:themeColor="text1"/>
-          <w:lang w:val="de-CH"/>
-        </w:rPr>
-        <w:t>^</w:t>
-      </w:r>
-    </w:p>
-    <w:p>
-      <w:pPr>
-        <w:rPr>
-          <w:color w:val="000000" w:themeColor="text1"/>
-          <w:lang w:val="de-CH"/>
-        </w:rPr>
-      </w:pPr>
-      <w:r>
-        <w:rPr>
-          <w:color w:val="000000" w:themeColor="text1"/>
-          <w:lang w:val="de-CH"/>
-        </w:rPr>
-        <w:t>Timo</w:t>
-      </w:r>
-    </w:p>
-    <w:p>
-      <w:pPr>
-        <w:rPr>
-          <w:lang w:val="de-CH"/>
-        </w:rPr>
-      </w:pPr>
-      <w:r>
-        <w:rPr>
-          <w:lang w:val="de-CH"/>
-        </w:rPr>
-        <w:t xml:space="preserve">Wie sich wieder einmal herausstellte, funktionierten die Routes von letzter Woche doch nicht ganz so wie erhofft. Nach langem Debuggen und Problemsuchen fand ich dann heraus, dass ich lediglich $pull mit $push vertauscht hatte. Nach der Behebung des Problems setzte ich mich an die Unit Tests, die wir bis in zwei Wochen auch fertig haben müssen. </w:t>
-      </w:r>
-    </w:p>
-    <w:p>
-      <w:pPr>
-        <w:rPr>
-          <w:color w:val="000000" w:themeColor="text1"/>
-          <w:lang w:val="de-CH"/>
-        </w:rPr>
-      </w:pPr>
-    </w:p>
-    <w:p>
-      <w:pPr>
-        <w:rPr>
-          <w:b/>
-          <w:color w:val="000000" w:themeColor="text1"/>
-          <w:lang w:val="de-CH"/>
-        </w:rPr>
-      </w:pPr>
-      <w:r>
-        <w:rPr>
-          <w:b/>
-          <w:color w:val="000000" w:themeColor="text1"/>
-          <w:lang w:val="de-CH"/>
-        </w:rPr>
-        <w:t>KW 48</w:t>
-      </w:r>
-      <w:r>
-        <w:rPr>
-          <w:b/>
-          <w:color w:val="000000" w:themeColor="text1"/>
-          <w:lang w:val="de-CH"/>
-        </w:rPr>
-        <w:t xml:space="preserve"> (28.11 – 04.12)</w:t>
-      </w:r>
-      <w:r>
-        <w:rPr>
-          <w:b/>
-          <w:color w:val="000000" w:themeColor="text1"/>
-          <w:lang w:val="de-CH"/>
-        </w:rPr>
-        <w:t xml:space="preserve"> – Realisierungs Schluss</w:t>
-      </w:r>
-    </w:p>
-    <w:p>
-      <w:pPr>
-        <w:rPr>
-          <w:color w:val="000000" w:themeColor="text1"/>
-          <w:lang w:val="de-CH"/>
-        </w:rPr>
-      </w:pPr>
-      <w:r>
-        <w:rPr>
-          <w:color w:val="000000" w:themeColor="text1"/>
-          <w:lang w:val="de-CH"/>
-        </w:rPr>
-        <w:t>Ramon</w:t>
-      </w:r>
-    </w:p>
-    <w:p>
-      <w:pPr>
-        <w:rPr>
-          <w:color w:val="000000" w:themeColor="text1"/>
-          <w:lang w:val="de-CH"/>
-        </w:rPr>
-      </w:pPr>
-      <w:r>
-        <w:rPr>
-          <w:color w:val="000000" w:themeColor="text1"/>
-          <w:lang w:val="de-CH"/>
-        </w:rPr>
-        <w:t>In dieser Woche habe ich noch die übrigen Routes ins Frontend eingebunden. Das waren eigentlich alle /skill/ Routes. Es gibt allerdings noch ein paar Bugs. Die behebe ich nächste Woche.</w:t>
-      </w:r>
-    </w:p>
-    <w:p>
-      <w:pPr>
-        <w:rPr>
-          <w:color w:val="000000" w:themeColor="text1"/>
-          <w:lang w:val="de-CH"/>
-        </w:rPr>
-      </w:pPr>
-      <w:r>
-        <w:rPr>
-          <w:color w:val="000000" w:themeColor="text1"/>
-          <w:lang w:val="de-CH"/>
-        </w:rPr>
-        <w:t>Timo</w:t>
-      </w:r>
-    </w:p>
-    <w:p>
-      <w:pPr>
-        <w:rPr>
-          <w:lang w:val="de-CH"/>
-        </w:rPr>
-      </w:pPr>
-      <w:r>
-        <w:rPr>
-          <w:lang w:val="de-CH"/>
-        </w:rPr>
-        <w:t>Diese Woche machte ich weiter an den Unit Tests, sowie ein bisschen „Aufräumen“ im Repo. Ich entfernte unnötige Dependencies, redundante Codestellen und sortierte die verschiedenen Routes in einer sinnvollen Reihenfolge.</w:t>
-      </w:r>
-    </w:p>
-    <w:p>
-      <w:pPr>
-        <w:rPr>
-          <w:color w:val="000000" w:themeColor="text1"/>
-          <w:lang w:val="de-CH"/>
-        </w:rPr>
-      </w:pPr>
-    </w:p>
-    <w:p>
-      <w:pPr>
-        <w:rPr>
-          <w:b/>
-          <w:color w:val="000000" w:themeColor="text1"/>
-          <w:lang w:val="de-CH"/>
-        </w:rPr>
-      </w:pPr>
-      <w:r>
-        <w:rPr>
-          <w:b/>
-          <w:color w:val="000000" w:themeColor="text1"/>
-          <w:lang w:val="de-CH"/>
-        </w:rPr>
-        <w:t>KW 49</w:t>
-      </w:r>
-      <w:r>
-        <w:rPr>
-          <w:b/>
-          <w:color w:val="000000" w:themeColor="text1"/>
-          <w:lang w:val="de-CH"/>
-        </w:rPr>
-        <w:t xml:space="preserve"> (05.12 – 11.12)</w:t>
-      </w:r>
-      <w:r>
-        <w:rPr>
-          <w:b/>
-          <w:color w:val="000000" w:themeColor="text1"/>
-          <w:lang w:val="de-CH"/>
-        </w:rPr>
-        <w:t xml:space="preserve"> – Realisierung</w:t>
-      </w:r>
-    </w:p>
-    <w:p>
-      <w:pPr>
-        <w:rPr>
-          <w:color w:val="000000" w:themeColor="text1"/>
-          <w:lang w:val="de-CH"/>
-        </w:rPr>
-      </w:pPr>
-      <w:r>
-        <w:rPr>
-          <w:color w:val="000000" w:themeColor="text1"/>
-          <w:lang w:val="de-CH"/>
-        </w:rPr>
-        <w:t>Ramon</w:t>
-      </w:r>
-    </w:p>
-    <w:p>
-      <w:pPr>
-        <w:rPr>
-          <w:color w:val="000000" w:themeColor="text1"/>
-          <w:lang w:val="de-CH"/>
-        </w:rPr>
-      </w:pPr>
-      <w:r>
-        <w:rPr>
-          <w:color w:val="000000" w:themeColor="text1"/>
-          <w:lang w:val="de-CH"/>
-        </w:rPr>
-        <w:lastRenderedPageBreak/>
-        <w:t>Das Frontend ist nun endgültig abgeschlossen, alle Bugs sind behoben und es funktioniert perfekt mit dem Backend zusammen.</w:t>
-      </w:r>
-    </w:p>
-    <w:p>
-      <w:pPr>
-        <w:rPr>
-          <w:color w:val="000000" w:themeColor="text1"/>
-          <w:lang w:val="de-CH"/>
-        </w:rPr>
-      </w:pPr>
-      <w:r>
-        <w:rPr>
-          <w:color w:val="000000" w:themeColor="text1"/>
-          <w:lang w:val="de-CH"/>
-        </w:rPr>
-        <w:t>Timo</w:t>
-      </w:r>
-    </w:p>
-    <w:p>
-      <w:pPr>
-        <w:rPr>
-          <w:lang w:val="de-CH"/>
-        </w:rPr>
-      </w:pPr>
-      <w:r>
-        <w:rPr>
-          <w:lang w:val="de-CH"/>
-        </w:rPr>
         <w:t xml:space="preserve">Gute News – das Backend ist nun komplett. Sämtliche Bugs wurden </w:t>
       </w:r>
       <w:r>
@@ -6018,7 +5631,72 @@
         <w:rPr>
           <w:lang w:val="de-CH"/>
         </w:rPr>
-        <w:t>Es wird eine Möglichkeit zur Kompetenzerfassung der Lehrpersonen des GIBZ gesucht. Momentan gibt es noch keine allgemeine Lösung, dies soll nun geändert werden.</w:t>
+        <w:t xml:space="preserve">Für das Modul 326 gilt es, ein Projekt nach dem Ablauf einer IPA durchzuführen mitsamt Dokumentation und Implementation. Die Situation ist folgende: </w:t>
+      </w:r>
+      <w:r>
+        <w:rPr>
+          <w:lang w:val="de-CH"/>
+        </w:rPr>
+        <w:t xml:space="preserve">Es wird eine </w:t>
+      </w:r>
+      <w:r>
+        <w:rPr>
+          <w:lang w:val="de-CH"/>
+        </w:rPr>
+        <w:t>digitale Lösung</w:t>
+      </w:r>
+      <w:r>
+        <w:rPr>
+          <w:lang w:val="de-CH"/>
+        </w:rPr>
+        <w:t xml:space="preserve"> zur Kompetenzerfassung der Lehrpersonen des GIBZ gesucht. Momentan gibt es noch keine allgemeine Lösung, dies soll nun geändert werden.</w:t>
+      </w:r>
+    </w:p>
+    <w:p>
+      <w:pPr>
+        <w:rPr>
+          <w:b/>
+          <w:lang w:val="de-CH"/>
+        </w:rPr>
+      </w:pPr>
+      <w:r>
+        <w:rPr>
+          <w:b/>
+          <w:lang w:val="de-CH"/>
+        </w:rPr>
+        <w:t>Umsetzung (Zusammenfassung IPERKA)</w:t>
+      </w:r>
+    </w:p>
+    <w:p>
+      <w:pPr>
+        <w:rPr>
+          <w:lang w:val="de-CH"/>
+        </w:rPr>
+      </w:pPr>
+      <w:r>
+        <w:rPr>
+          <w:lang w:val="de-CH"/>
+        </w:rPr>
+        <w:t>Das Projekt wurde mit der Projektmethode IPERKA umgesetzt.</w:t>
+      </w:r>
+    </w:p>
+    <w:p>
+      <w:pPr>
+        <w:rPr>
+          <w:lang w:val="de-CH"/>
+        </w:rPr>
+      </w:pPr>
+      <w:r>
+        <w:rPr>
+          <w:lang w:val="de-CH"/>
+        </w:rPr>
+        <w:t>I – Zuerst fand die Informationsphase statt, bei der die Anforderungen</w:t>
+      </w:r>
+      <w:r>
+        <w:rPr>
+          <w:lang w:val="de-CH"/>
+        </w:rPr>
+        <w:t xml:space="preserve"> definiert wurden und wir uns Gedanken dazu machten, was alles benötigt wird.</w:t>
       </w:r>
     </w:p>
     <w:p>
@@ -6117,13 +5795,6 @@
     <w:p>
       <w:pPr>
         <w:rPr>
-          <w:lang w:val="de-CH"/>
-        </w:rPr>
-      </w:pPr>
-    </w:p>
-    <w:p>
-      <w:pPr>
-        <w:rPr>
           <w:color w:val="FF0000"/>
           <w:lang w:val="de-CH"/>
         </w:rPr>
@@ -6218,234 +5889,511 @@
     <w:p>
       <w:pPr>
         <w:rPr>
+          <w:lang w:val="de-CH"/>
+        </w:rPr>
+      </w:pPr>
+      <w:r>
+        <w:rPr>
+          <w:lang w:val="de-CH"/>
+        </w:rPr>
+        <w:t>Zusätzlich zu den</w:t>
+      </w:r>
+      <w:r>
+        <w:rPr>
+          <w:lang w:val="de-CH"/>
+        </w:rPr>
+        <w:t xml:space="preserve"> oben</w:t>
+      </w:r>
+      <w:r>
+        <w:rPr>
+          <w:lang w:val="de-CH"/>
+        </w:rPr>
+        <w:t xml:space="preserve"> vorgegebenen Anforderungen (Mindestanforderungen &amp; Erweiterte Anforderungen) wurden vom Projektteam eigene, ergänzende Anforderungen definiert:</w:t>
+      </w:r>
+    </w:p>
+    <w:p>
+      <w:pPr>
+        <w:rPr>
+          <w:b/>
+          <w:lang w:val="de-CH"/>
+        </w:rPr>
+      </w:pPr>
+      <w:r>
+        <w:rPr>
+          <w:b/>
+          <w:lang w:val="de-CH"/>
+        </w:rPr>
+        <w:t>Muss</w:t>
+      </w:r>
+    </w:p>
+    <w:p>
+      <w:pPr>
+        <w:pStyle w:val="Listenabsatz"/>
+        <w:numPr>
+          <w:ilvl w:val="0"/>
+          <w:numId w:val="8"/>
+        </w:numPr>
+        <w:rPr>
+          <w:lang w:val="de-CH"/>
+        </w:rPr>
+      </w:pPr>
+      <w:r>
+        <w:rPr>
+          <w:b/>
+          <w:bCs/>
+          <w:lang w:val="de-CH"/>
+        </w:rPr>
+        <w:lastRenderedPageBreak/>
+        <w:t>Dark-Mode Switch</w:t>
+      </w:r>
+      <w:r>
+        <w:rPr>
+          <w:lang w:val="de-CH"/>
+        </w:rPr>
+        <w:t>: Um die Applikation auch visuell ansprechend zu gestalten und dabei die Augen trotzdem etwas zu schonen, soll eine Funktion eingebaut werden, die zwischen einem hellen und einem dunklen Design der Website wechseln lässt.</w:t>
+      </w:r>
+    </w:p>
+    <w:p>
+      <w:pPr>
+        <w:pStyle w:val="Listenabsatz"/>
+        <w:numPr>
+          <w:ilvl w:val="0"/>
+          <w:numId w:val="8"/>
+        </w:numPr>
+        <w:rPr>
+          <w:lang w:val="de-CH"/>
+        </w:rPr>
+      </w:pPr>
+      <w:r>
+        <w:rPr>
+          <w:b/>
+          <w:bCs/>
+          <w:lang w:val="de-CH"/>
+        </w:rPr>
+        <w:t>Responsive UI Design / Layout</w:t>
+      </w:r>
+      <w:r>
+        <w:rPr>
+          <w:lang w:val="de-CH"/>
+        </w:rPr>
+        <w:t xml:space="preserve">: Damit die </w:t>
+      </w:r>
+      <w:r>
+        <w:rPr>
+          <w:lang w:val="de-CH"/>
+        </w:rPr>
+        <w:t>App auch auf mobilen Geräten seinen Charme behält und um die Benutzerfreundlichkeit zu steigern, soll das Design / Layout responsive umgesetzt werden, d.h. es passt sich jeweils entsprechend an die Grösse des Endgeräts an.</w:t>
+      </w:r>
+    </w:p>
+    <w:p>
+      <w:pPr>
+        <w:pStyle w:val="Listenabsatz"/>
+        <w:numPr>
+          <w:ilvl w:val="0"/>
+          <w:numId w:val="8"/>
+        </w:numPr>
+        <w:rPr>
+          <w:lang w:val="de-CH"/>
+        </w:rPr>
+      </w:pPr>
+      <w:r>
+        <w:rPr>
+          <w:b/>
+          <w:bCs/>
+          <w:lang w:val="de-CH"/>
+        </w:rPr>
+        <w:t xml:space="preserve">Authentifizierung für API-Requests: </w:t>
+      </w:r>
+      <w:r>
+        <w:rPr>
+          <w:bCs/>
+          <w:lang w:val="de-CH"/>
+        </w:rPr>
+        <w:t>Auch die Sicherheit der App soll nicht missachtet werden – So ist vorgesehen, dass API-Anfragen nur mit entsprechender Verifizierung gemacht werden können. Dies dient dazu, um unerwünschte Eindringlinge von der API fernzuhalten.</w:t>
+      </w:r>
+    </w:p>
+    <w:p>
+      <w:pPr>
+        <w:pStyle w:val="Listenabsatz"/>
+        <w:numPr>
+          <w:ilvl w:val="0"/>
+          <w:numId w:val="8"/>
+        </w:numPr>
+        <w:rPr>
+          <w:lang w:val="de-CH"/>
+        </w:rPr>
+      </w:pPr>
+      <w:r>
+        <w:rPr>
+          <w:b/>
+          <w:bCs/>
+          <w:lang w:val="de-CH"/>
+        </w:rPr>
+        <w:t xml:space="preserve">Passwort-Hash: </w:t>
+      </w:r>
+      <w:r>
+        <w:rPr>
+          <w:bCs/>
+          <w:lang w:val="de-CH"/>
+        </w:rPr>
+        <w:t xml:space="preserve">Datenschutz ist ebenfalls ein wichtiges Thema. So steht es ausser Frage, dass die Passwörter der Benutzer jeweils «gehasht» werden sollen, so dass diese nicht nur für allfällige Eindringlinge, sondern auch für die Systemadministratoren </w:t>
+      </w:r>
+      <w:r>
+        <w:rPr>
+          <w:bCs/>
+          <w:lang w:val="de-CH"/>
+        </w:rPr>
+        <w:t>uneinsehbar</w:t>
+      </w:r>
+      <w:r>
+        <w:rPr>
+          <w:bCs/>
+          <w:lang w:val="de-CH"/>
+        </w:rPr>
+        <w:t xml:space="preserve"> sind. </w:t>
+      </w:r>
+    </w:p>
+    <w:p>
+      <w:pPr>
+        <w:rPr>
+          <w:b/>
+          <w:lang w:val="de-CH"/>
+        </w:rPr>
+      </w:pPr>
+      <w:r>
+        <w:rPr>
+          <w:b/>
+          <w:lang w:val="de-CH"/>
+        </w:rPr>
+        <w:t>Kann</w:t>
+      </w:r>
+    </w:p>
+    <w:p>
+      <w:pPr>
+        <w:pStyle w:val="Listenabsatz"/>
+        <w:numPr>
+          <w:ilvl w:val="0"/>
+          <w:numId w:val="9"/>
+        </w:numPr>
+        <w:rPr>
+          <w:b/>
+          <w:lang w:val="de-CH"/>
+        </w:rPr>
+      </w:pPr>
+      <w:r>
+        <w:rPr>
+          <w:b/>
+          <w:lang w:val="de-CH"/>
+        </w:rPr>
+        <w:t xml:space="preserve">Login-Sperre: </w:t>
+      </w:r>
+      <w:r>
+        <w:rPr>
+          <w:lang w:val="de-CH"/>
+        </w:rPr>
+        <w:t>Bei einer dreimalig falschen Eingabe des Passworts soll der jeweilige Besucher für eine gewisse Dauer (3’) von weiteren Loginversuchen blockiert werden. Dies hilft unter Anderem gegen Missbrauch in Form von Brute Force Angriffen.</w:t>
+      </w:r>
+    </w:p>
+    <w:p>
+      <w:pPr>
+        <w:pStyle w:val="Listenabsatz"/>
+        <w:numPr>
+          <w:ilvl w:val="0"/>
+          <w:numId w:val="9"/>
+        </w:numPr>
+        <w:rPr>
+          <w:b/>
+          <w:lang w:val="de-CH"/>
+        </w:rPr>
+      </w:pPr>
+      <w:r>
+        <w:rPr>
+          <w:b/>
+          <w:lang w:val="de-CH"/>
+        </w:rPr>
+        <w:t xml:space="preserve">Erweiterte Logfunktionen: </w:t>
+      </w:r>
+      <w:r>
+        <w:rPr>
+          <w:lang w:val="de-CH"/>
+        </w:rPr>
+        <w:t xml:space="preserve">Die Administration darf ebenfalls nicht zu kurz kommen – so soll die Dokumentation der Aktivitäten aktiviert werden, so dass für den Admin ersichtlich ist, wann sich ein Benutzer einloggt / ausloggt. Zudem sollen dabei jeweils die IP’s des benutzen Geräts ebenfalls festgehalten werden. </w:t>
+      </w:r>
+    </w:p>
+    <w:p>
+      <w:pPr>
+        <w:rPr>
+          <w:b/>
+          <w:bCs/>
+          <w:iCs/>
+          <w:lang w:val="de-CH"/>
+        </w:rPr>
+      </w:pPr>
+      <w:r>
+        <w:rPr>
+          <w:b/>
+          <w:bCs/>
+          <w:iCs/>
+          <w:lang w:val="de-CH"/>
+        </w:rPr>
+        <w:t>Weiteres</w:t>
+      </w:r>
+      <w:r>
+        <w:rPr>
+          <w:b/>
+          <w:bCs/>
+          <w:iCs/>
+          <w:lang w:val="de-CH"/>
+        </w:rPr>
+        <w:t xml:space="preserve"> / Allgemeines</w:t>
+      </w:r>
+    </w:p>
+    <w:p>
+      <w:pPr>
+        <w:pStyle w:val="Listenabsatz"/>
+        <w:numPr>
+          <w:ilvl w:val="0"/>
+          <w:numId w:val="2"/>
+        </w:numPr>
+        <w:rPr>
+          <w:lang w:val="de-CH"/>
+        </w:rPr>
+      </w:pPr>
+      <w:r>
+        <w:rPr>
+          <w:lang w:val="de-CH"/>
+        </w:rPr>
+        <w:t>Objektorientierte Programmiersprache</w:t>
+      </w:r>
+    </w:p>
+    <w:p>
+      <w:pPr>
+        <w:pStyle w:val="Listenabsatz"/>
+        <w:numPr>
+          <w:ilvl w:val="0"/>
+          <w:numId w:val="2"/>
+        </w:numPr>
+        <w:rPr>
+          <w:lang w:val="de-CH"/>
+        </w:rPr>
+      </w:pPr>
+      <w:r>
+        <w:rPr>
+          <w:lang w:val="de-CH"/>
+        </w:rPr>
+        <w:t>Testkonzept inkl. Beschreibung aller Testfälle</w:t>
+      </w:r>
+    </w:p>
+    <w:p>
+      <w:pPr>
+        <w:pStyle w:val="Listenabsatz"/>
+        <w:numPr>
+          <w:ilvl w:val="0"/>
+          <w:numId w:val="2"/>
+        </w:numPr>
+        <w:rPr>
+          <w:b/>
           <w:color w:val="FF0000"/>
+          <w:lang w:val="de-CH"/>
         </w:rPr>
       </w:pPr>
       <w:r>
         <w:rPr>
           <w:color w:val="FF0000"/>
-        </w:rPr>
-        <w:t xml:space="preserve">Maybe fix this </w:t>
-      </w:r>
-      <w:r>
-        <w:rPr>
+          <w:lang w:val="de-CH"/>
+        </w:rPr>
+        <w:t>Ausweisung &amp; Begründung von fremdem Code</w:t>
+      </w:r>
+    </w:p>
+    <w:p>
+      <w:pPr>
+        <w:rPr>
+          <w:b/>
+          <w:lang w:val="de-CH"/>
+        </w:rPr>
+      </w:pPr>
+      <w:bookmarkStart w:id="13" w:name="_Toc118398353"/>
+      <w:r>
+        <w:rPr>
+          <w:b/>
+          <w:lang w:val="de-CH"/>
+        </w:rPr>
+        <w:t>Planen</w:t>
+      </w:r>
+      <w:bookmarkEnd w:id="13"/>
+    </w:p>
+    <w:p>
+      <w:pPr>
+        <w:rPr>
+          <w:bCs/>
+          <w:lang w:val="de-CH"/>
+        </w:rPr>
+      </w:pPr>
+      <w:r>
+        <w:rPr>
+          <w:bCs/>
+          <w:lang w:val="de-CH"/>
+        </w:rPr>
+        <w:t xml:space="preserve">Bei der Wahl der Programmiersprache wurde uns die Entscheidung bedingt abgenommen, da wir zur Gruppenfindung bereits unsere präferierten Sprachen nennen mussten. Bei der Diskussion während der Teamfindung kamen einige davon auf: </w:t>
+      </w:r>
+    </w:p>
+    <w:p>
+      <w:pPr>
+        <w:rPr>
+          <w:bCs/>
+          <w:lang w:val="de-CH"/>
+        </w:rPr>
+      </w:pPr>
+      <w:r>
+        <w:rPr>
+          <w:bCs/>
+          <w:lang w:val="de-CH"/>
+        </w:rPr>
+        <w:t xml:space="preserve">Für das Frontend war </w:t>
+      </w:r>
+      <w:r>
+        <w:rPr>
+          <w:bCs/>
+          <w:lang w:val="de-CH"/>
+        </w:rPr>
+        <w:t>die Debatte vor allem zwischen Svelte, einem JS-Framework und AngularJS</w:t>
+      </w:r>
+      <w:r>
+        <w:rPr>
+          <w:bCs/>
+          <w:lang w:val="de-CH"/>
+        </w:rPr>
+        <w:t>.</w:t>
+      </w:r>
+      <w:r>
+        <w:rPr>
+          <w:bCs/>
+          <w:lang w:val="de-CH"/>
+        </w:rPr>
+        <w:t xml:space="preserve"> Beim Backend wollten wir grundsätzlich alle etwas Neues ausprobieren, da wir zu diesem Zeitpunkt mit C# (und teilweise auch Java) bereits einige Projekte realisiert hatten. </w:t>
+      </w:r>
+    </w:p>
+    <w:p>
+      <w:pPr>
+        <w:rPr>
+          <w:bCs/>
+          <w:color w:val="C00000"/>
+          <w:lang w:val="de-CH"/>
+        </w:rPr>
+      </w:pPr>
+      <w:r>
+        <w:rPr>
+          <w:bCs/>
+          <w:color w:val="C00000"/>
+          <w:lang w:val="de-CH"/>
+        </w:rPr>
+        <w:t>Add Klassendiagramm und CodeMap evtl?</w:t>
+      </w:r>
+    </w:p>
+    <w:p>
+      <w:pPr>
+        <w:rPr>
+          <w:b/>
+          <w:bCs/>
+          <w:i/>
+          <w:lang w:val="de-CH"/>
+        </w:rPr>
+      </w:pPr>
+      <w:r>
+        <w:rPr>
+          <w:b/>
+          <w:bCs/>
+          <w:i/>
+          <w:lang w:val="de-CH"/>
+        </w:rPr>
+        <w:t>Mockups</w:t>
+      </w:r>
+    </w:p>
+    <w:p>
+      <w:pPr>
+        <w:rPr>
+          <w:bCs/>
+          <w:lang w:val="de-CH"/>
+        </w:rPr>
+      </w:pPr>
+      <w:r>
+        <w:rPr>
+          <w:bCs/>
+          <w:lang w:val="de-CH"/>
+        </w:rPr>
+        <w:t xml:space="preserve">Um später eine einfachere Arbeit beim Implementieren des Frontends zu haben oder auch nur schon zur Visualisierung von unseren Ideen und als Orientierungshilfe sind Mockups sehr hilfreich. </w:t>
+      </w:r>
+      <w:r>
+        <w:rPr>
+          <w:bCs/>
+          <w:lang w:val="de-CH"/>
+        </w:rPr>
+        <w:t xml:space="preserve">Dabei sei gesagt, dass Mockups in den meisten Fällen nicht das finale Design darstellen. </w:t>
+      </w:r>
+      <w:r>
+        <w:rPr>
+          <w:bCs/>
+          <w:lang w:val="de-CH"/>
+        </w:rPr>
+        <w:t>Nachfolgend sind</w:t>
+      </w:r>
+      <w:r>
+        <w:rPr>
+          <w:bCs/>
+          <w:lang w:val="de-CH"/>
+        </w:rPr>
+        <w:t xml:space="preserve"> die Mockups, anhand welcher das User Interface implementiert wurde. </w:t>
+      </w:r>
+    </w:p>
+    <w:p>
+      <w:pPr>
+        <w:rPr>
+          <w:bCs/>
+          <w:lang w:val="de-CH"/>
+        </w:rPr>
+      </w:pPr>
+      <w:r>
+        <w:rPr>
+          <w:bCs/>
+          <w:lang w:val="de-CH"/>
+        </w:rPr>
+        <w:t xml:space="preserve">Schön ersichtlich bei allen ist der Header, der auf allen Unterseiten einheitlich gestaltet wird und eine Navigation beinhaltet. </w:t>
+      </w:r>
+      <w:r>
+        <w:rPr>
+          <w:bCs/>
+          <w:lang w:val="de-CH"/>
+        </w:rPr>
+        <w:t xml:space="preserve">Zudem wird das Ganze durch ein Logo auf der linken Seite ergänzt. Hier sei gesagt, dass das Logo nicht von uns entworfen wurde, </w:t>
+      </w:r>
+      <w:r>
+        <w:rPr>
+          <w:bCs/>
           <w:color w:val="FF0000"/>
-        </w:rPr>
-        <w:t>table idk man</w:t>
-      </w:r>
-    </w:p>
-    <w:p>
-      <w:pPr>
-        <w:rPr>
-          <w:color w:val="FF0000"/>
-          <w:lang w:val="de-CH"/>
-        </w:rPr>
-      </w:pPr>
-      <w:r>
-        <w:rPr>
-          <w:color w:val="FF0000"/>
-          <w:lang w:val="de-CH"/>
-        </w:rPr>
-        <w:t>And add some Anforderungen</w:t>
-      </w:r>
-    </w:p>
-    <w:p>
-      <w:pPr>
-        <w:rPr>
-          <w:color w:val="FF0000"/>
-          <w:lang w:val="de-CH"/>
-        </w:rPr>
-      </w:pPr>
-    </w:p>
-    <w:p>
-      <w:pPr>
-        <w:rPr>
-          <w:b/>
-          <w:lang w:val="de-CH"/>
-        </w:rPr>
-      </w:pPr>
-      <w:bookmarkStart w:id="13" w:name="_Toc118398353"/>
-      <w:r>
-        <w:rPr>
-          <w:b/>
-          <w:lang w:val="de-CH"/>
-        </w:rPr>
-        <w:t>Planen</w:t>
-      </w:r>
-      <w:bookmarkEnd w:id="13"/>
-    </w:p>
-    <w:p>
-      <w:pPr>
-        <w:rPr>
-          <w:bCs/>
-          <w:lang w:val="de-CH"/>
-        </w:rPr>
-      </w:pPr>
-      <w:r>
-        <w:rPr>
-          <w:bCs/>
-          <w:lang w:val="de-CH"/>
+          <w:lang w:val="de-CH"/>
+        </w:rPr>
+        <w:t>sondern völlig fair und legal gestohlen wurde</w:t>
+      </w:r>
+      <w:r>
+        <w:rPr>
+          <w:bCs/>
+          <w:lang w:val="de-CH"/>
+        </w:rPr>
+        <w:t>.</w:t>
+      </w:r>
+    </w:p>
+    <w:p>
+      <w:pPr>
+        <w:rPr>
+          <w:bCs/>
+          <w:lang w:val="de-CH"/>
+        </w:rPr>
+      </w:pPr>
+      <w:r>
+        <w:rPr>
+          <w:noProof/>
         </w:rPr>
         <w:lastRenderedPageBreak/>
-        <w:t xml:space="preserve">Bei der Wahl der Programmiersprache wurde uns die Entscheidung bedingt abgenommen, da wir zur Gruppenfindung bereits unsere präferierten Sprachen nennen mussten. Bei der Diskussion während der Teamfindung kamen einige davon auf: </w:t>
-      </w:r>
-    </w:p>
-    <w:p>
-      <w:pPr>
-        <w:rPr>
-          <w:bCs/>
-          <w:lang w:val="de-CH"/>
-        </w:rPr>
-      </w:pPr>
-      <w:r>
-        <w:rPr>
-          <w:bCs/>
-          <w:lang w:val="de-CH"/>
-        </w:rPr>
-        <w:t xml:space="preserve">Für das Frontend war </w:t>
-      </w:r>
-      <w:r>
-        <w:rPr>
-          <w:bCs/>
-          <w:lang w:val="de-CH"/>
-        </w:rPr>
-        <w:t>die Debatte vor allem zwischen Svelte, einem JS-Framework und AngularJS</w:t>
-      </w:r>
-      <w:r>
-        <w:rPr>
-          <w:bCs/>
-          <w:lang w:val="de-CH"/>
-        </w:rPr>
-        <w:t>.</w:t>
-      </w:r>
-      <w:r>
-        <w:rPr>
-          <w:bCs/>
-          <w:lang w:val="de-CH"/>
-        </w:rPr>
-        <w:t xml:space="preserve"> Beim Backend wollten wir grundsätzlich alle etwas Neues ausprobieren, da wir zu diesem Zeitpunkt mit C# (und teilweise auch Java) bereits einige Projekte realisiert hatten. </w:t>
-      </w:r>
-    </w:p>
-    <w:p>
-      <w:pPr>
-        <w:rPr>
-          <w:bCs/>
-          <w:color w:val="C00000"/>
-          <w:lang w:val="de-CH"/>
-        </w:rPr>
-      </w:pPr>
-      <w:r>
-        <w:rPr>
-          <w:bCs/>
-          <w:color w:val="C00000"/>
-          <w:lang w:val="de-CH"/>
-        </w:rPr>
-        <w:t>Add Klassendiagramm und CodeMap evtl?</w:t>
-      </w:r>
-    </w:p>
-    <w:p>
-      <w:pPr>
-        <w:rPr>
-          <w:b/>
-          <w:bCs/>
-          <w:i/>
-          <w:lang w:val="de-CH"/>
-        </w:rPr>
-      </w:pPr>
-      <w:r>
-        <w:rPr>
-          <w:b/>
-          <w:bCs/>
-          <w:i/>
-          <w:lang w:val="de-CH"/>
-        </w:rPr>
-        <w:t>Mockups</w:t>
-      </w:r>
-    </w:p>
-    <w:p>
-      <w:pPr>
-        <w:rPr>
-          <w:bCs/>
-          <w:lang w:val="de-CH"/>
-        </w:rPr>
-      </w:pPr>
-      <w:r>
-        <w:rPr>
-          <w:bCs/>
-          <w:lang w:val="de-CH"/>
-        </w:rPr>
-        <w:t xml:space="preserve">Um später eine einfachere Arbeit beim Implementieren des Frontends zu haben oder auch nur schon zur Visualisierung von unseren Ideen und als Orientierungshilfe sind Mockups sehr hilfreich. </w:t>
-      </w:r>
-      <w:r>
-        <w:rPr>
-          <w:bCs/>
-          <w:lang w:val="de-CH"/>
-        </w:rPr>
-        <w:t xml:space="preserve">Dabei sei gesagt, dass Mockups in den meisten Fällen nicht das finale Design darstellen. </w:t>
-      </w:r>
-      <w:r>
-        <w:rPr>
-          <w:bCs/>
-          <w:lang w:val="de-CH"/>
-        </w:rPr>
-        <w:t>Nachfolgend sind</w:t>
-      </w:r>
-      <w:r>
-        <w:rPr>
-          <w:bCs/>
-          <w:lang w:val="de-CH"/>
-        </w:rPr>
-        <w:t xml:space="preserve"> die Mockups, anhand welcher das User Interface implementiert wurde. </w:t>
-      </w:r>
-    </w:p>
-    <w:p>
-      <w:pPr>
-        <w:rPr>
-          <w:bCs/>
-          <w:lang w:val="de-CH"/>
-        </w:rPr>
-      </w:pPr>
-      <w:r>
-        <w:rPr>
-          <w:bCs/>
-          <w:lang w:val="de-CH"/>
-        </w:rPr>
-        <w:t xml:space="preserve">Schön ersichtlich bei allen ist der Header, der auf allen Unterseiten einheitlich gestaltet wird und eine Navigation beinhaltet. </w:t>
-      </w:r>
-      <w:r>
-        <w:rPr>
-          <w:bCs/>
-          <w:lang w:val="de-CH"/>
-        </w:rPr>
-        <w:t xml:space="preserve">Zudem wird das Ganze durch ein Logo auf der linken Seite ergänzt. Hier sei gesagt, dass das Logo nicht von uns entworfen wurde, </w:t>
-      </w:r>
-      <w:r>
-        <w:rPr>
-          <w:bCs/>
-          <w:color w:val="FF0000"/>
-          <w:lang w:val="de-CH"/>
-        </w:rPr>
-        <w:t>sondern völlig fair und legal gestohlen wurde</w:t>
-      </w:r>
-      <w:r>
-        <w:rPr>
-          <w:bCs/>
-          <w:lang w:val="de-CH"/>
-        </w:rPr>
-        <w:t>.</w:t>
-      </w:r>
-    </w:p>
-    <w:p>
-      <w:pPr>
-        <w:rPr>
-          <w:bCs/>
-          <w:lang w:val="de-CH"/>
-        </w:rPr>
-      </w:pPr>
-      <w:r>
-        <w:rPr>
-          <w:noProof/>
-        </w:rPr>
         <mc:AlternateContent>
           <mc:Choice Requires="wps">
             <w:drawing>
@@ -6972,7 +6920,6 @@
         <w:rPr>
           <w:noProof/>
         </w:rPr>
-        <w:lastRenderedPageBreak/>
         <mc:AlternateContent>
           <mc:Choice Requires="wps">
             <w:drawing>
@@ -7227,6 +7174,7 @@
           <w:noProof/>
           <w:lang w:val="de-CH"/>
         </w:rPr>
+        <w:lastRenderedPageBreak/>
         <w:drawing>
           <wp:anchor distT="0" distB="0" distL="114300" distR="114300" simplePos="0" relativeHeight="251669504" behindDoc="0" locked="0" layoutInCell="1" allowOverlap="1" wp14:anchorId="382612EC" wp14:editId="5DBAED87">
             <wp:simplePos x="0" y="0"/>
@@ -7298,7 +7246,21 @@
           <w:bCs/>
           <w:lang w:val="de-CH"/>
         </w:rPr>
-        <w:t xml:space="preserve">Nicht ersichtlich für den normalen Benutzer aber trotzdem geplant ist zudem ein Administrations-Panel, in welchem der entsprechende Webmaster dann einerseits neue Benutzer erstellen kann, aber auch Bestehende bearbeiten und die existierenden Kompetenz bearbeiten und erweitern. </w:t>
+        <w:t>Nicht ersichtlich für den normalen Benutzer aber trotzdem geplant ist zudem ein Administrations-Panel, in welchem der entsprechende Webmaster dann einerseits neue Benutzer erstellen kann, aber auch Bestehende bearbeiten und die existierenden Kompetenz</w:t>
+      </w:r>
+      <w:r>
+        <w:rPr>
+          <w:bCs/>
+          <w:lang w:val="de-CH"/>
+        </w:rPr>
+        <w:t>en</w:t>
+      </w:r>
+      <w:r>
+        <w:rPr>
+          <w:bCs/>
+          <w:lang w:val="de-CH"/>
+        </w:rPr>
+        <w:t xml:space="preserve"> bearbeiten und erweitern. </w:t>
       </w:r>
       <w:r>
         <w:rPr>
@@ -7455,7 +7417,7 @@
           <w:color w:val="FF0000"/>
           <w:lang w:val="de-CH"/>
         </w:rPr>
-        <w:t xml:space="preserve"> Mockups? Klassendiagramm? </w:t>
+        <w:t xml:space="preserve"> Klassendiagramm? </w:t>
       </w:r>
     </w:p>
     <w:p>
@@ -7525,7 +7487,15 @@
           <w:bCs/>
           <w:lang w:val="de-CH"/>
         </w:rPr>
-        <w:t xml:space="preserve"> So haben wir die Chance, innerhalb dieses Projektes eine komplette neue Programmiersprache kennenzulernen und das Gelernte direkt in die Tat umzusetzen. Und da wir alle schon von der Existenz von Rust Bescheid wussten, standen die Chancen hoch, dass es sich dabei um eine etablierte Sprache handelt, die bereits (für unser Projekt) ausreichend dokumentiert wurde.</w:t>
+        <w:t xml:space="preserve"> So haben wir die Chance, innerhalb dieses Projektes eine komplette neue Programmiersprache kennenzulernen und das Gelernte direkt in die Tat umzusetzen. Und da wir alle schon von der Existenz von Rust Bescheid wussten, standen </w:t>
+      </w:r>
+      <w:r>
+        <w:rPr>
+          <w:bCs/>
+          <w:lang w:val="de-CH"/>
+        </w:rPr>
+        <w:lastRenderedPageBreak/>
+        <w:t>die Chancen hoch, dass es sich dabei um eine etablierte Sprache handelt, die bereits (für unser Projekt) ausreichend dokumentiert wurde.</w:t>
       </w:r>
       <w:r>
         <w:rPr>
@@ -7590,7 +7560,7 @@
       <w:pPr>
         <w:rPr>
           <w:bCs/>
-          <w:color w:val="000000" w:themeColor="text1"/>
+          <w:color w:val="FF0000"/>
           <w:lang w:val="de-CH"/>
         </w:rPr>
       </w:pPr>
@@ -7626,6 +7596,22 @@
         </w:rPr>
         <w:t xml:space="preserve"> erste Erfahrungen mit Svelte gesammelt hat.</w:t>
       </w:r>
+      <w:r>
+        <w:rPr>
+          <w:bCs/>
+          <w:color w:val="000000" w:themeColor="text1"/>
+          <w:lang w:val="de-CH"/>
+        </w:rPr>
+        <w:t xml:space="preserve"> </w:t>
+      </w:r>
+      <w:r>
+        <w:rPr>
+          <w:bCs/>
+          <w:color w:val="FF0000"/>
+          <w:lang w:val="de-CH"/>
+        </w:rPr>
+        <w:t>+++ Begründung</w:t>
+      </w:r>
     </w:p>
     <w:p>
       <w:pPr>
@@ -7798,45 +7784,90 @@
           <w:color w:val="000000" w:themeColor="text1"/>
           <w:lang w:val="de-CH"/>
         </w:rPr>
-        <w:t xml:space="preserve">abspeichert, welche Nutzer alle schon diesen spezifischen Skill abgeschlossen haben. Bei der zweiten Variante handelt es </w:t>
-      </w:r>
-      <w:r>
-        <w:rPr>
-          <w:color w:val="000000" w:themeColor="text1"/>
+        <w:t xml:space="preserve">abspeichert, welche Nutzer alle schon diesen spezifischen Skill abgeschlossen haben. Bei der zweiten Variante handelt es sich um das Gegenteil: Auf dem User-Objekt wird stattdessen ein Skill-Array gespeichert, welches alle Skills enthält, die dieser jeweilige Benutzer bereits abgeschlossen hat. </w:t>
+      </w:r>
+    </w:p>
+    <w:p>
+      <w:pPr>
+        <w:rPr>
+          <w:color w:val="000000" w:themeColor="text1"/>
+          <w:lang w:val="de-CH"/>
+        </w:rPr>
+      </w:pPr>
+      <w:r>
+        <w:rPr>
+          <w:color w:val="000000" w:themeColor="text1"/>
+          <w:lang w:val="de-CH"/>
+        </w:rPr>
+        <w:t>Schlussendlich sind wir zum Schluss gekommen, dass die Variante 2 in Form eines Skill-Arrays auf dem User-Objekt mehr Sinn macht, da dann die Darstellung der erreichten Kompetenzen auf der «Skills»-Unterseite relativ simpel mit einer Abfrage dieses Skill-Arrays realisiert werden kann. Dagegen kann das User-Array aus Version 1 in dieser Form allerhöchstens für administrative Zwecke verwendet werden, für alles andere muss zuerst einmal gefiltert werden. Diesen Schritt sparen wir uns bei Variante 2.</w:t>
+      </w:r>
+    </w:p>
+    <w:p>
+      <w:pPr>
+        <w:rPr>
+          <w:i/>
+          <w:color w:val="000000" w:themeColor="text1"/>
+          <w:lang w:val="de-CH"/>
+        </w:rPr>
+      </w:pPr>
+      <w:r>
+        <w:rPr>
+          <w:i/>
+          <w:color w:val="000000" w:themeColor="text1"/>
+          <w:lang w:val="de-CH"/>
+        </w:rPr>
+        <w:t>Admin Berechtigungen</w:t>
+      </w:r>
+    </w:p>
+    <w:p>
+      <w:pPr>
+        <w:rPr>
+          <w:color w:val="FF0000"/>
+          <w:lang w:val="de-CH"/>
+        </w:rPr>
+      </w:pPr>
+      <w:r>
+        <w:rPr>
+          <w:color w:val="FF0000"/>
+          <w:lang w:val="de-CH"/>
+        </w:rPr>
+        <w:t>Kann Admin PW einsehen oder nicht</w:t>
+      </w:r>
+    </w:p>
+    <w:p>
+      <w:pPr>
+        <w:pStyle w:val="Listenabsatz"/>
+        <w:numPr>
+          <w:ilvl w:val="0"/>
+          <w:numId w:val="11"/>
+        </w:numPr>
+        <w:rPr>
+          <w:color w:val="FF0000"/>
+          <w:lang w:val="de-CH"/>
+        </w:rPr>
+      </w:pPr>
+      <w:r>
+        <w:rPr>
+          <w:color w:val="FF0000"/>
+          <w:lang w:val="de-CH"/>
+        </w:rPr>
+        <w:t>Projektmethode</w:t>
+      </w:r>
+    </w:p>
+    <w:p>
+      <w:pPr>
+        <w:rPr>
+          <w:b/>
+          <w:lang w:val="de-CH"/>
+        </w:rPr>
+      </w:pPr>
+      <w:bookmarkStart w:id="15" w:name="_Toc118398355"/>
+      <w:r>
+        <w:rPr>
+          <w:b/>
           <w:lang w:val="de-CH"/>
         </w:rPr>
         <w:lastRenderedPageBreak/>
-        <w:t xml:space="preserve">sich um das Gegenteil: Auf dem User-Objekt wird stattdessen ein Skill-Array gespeichert, welches alle Skills enthält, die dieser jeweilige Benutzer bereits abgeschlossen hat. </w:t>
-      </w:r>
-    </w:p>
-    <w:p>
-      <w:pPr>
-        <w:rPr>
-          <w:color w:val="000000" w:themeColor="text1"/>
-          <w:lang w:val="de-CH"/>
-        </w:rPr>
-      </w:pPr>
-      <w:r>
-        <w:rPr>
-          <w:color w:val="000000" w:themeColor="text1"/>
-          <w:lang w:val="de-CH"/>
-        </w:rPr>
-        <w:t>Schlussendlich sind wir zum Schluss gekommen, dass die Variante 2 in Form eines Skill-Arrays auf dem User-Objekt mehr Sinn macht, da dann die Darstellung der erreichten Kompetenzen auf der «Skills»-Unterseite relativ simpel mit einer Abfrage dieses Skill-Arrays realisiert werden kann. Dagegen kann das User-Array aus Version 1 in dieser Form allerhöchstens für administrative Zwecke verwendet werden, für alles andere muss zuerst einmal gefiltert werden. Diesen Schritt sparen wir uns bei Variante 2.</w:t>
-      </w:r>
-    </w:p>
-    <w:p>
-      <w:pPr>
-        <w:rPr>
-          <w:b/>
-          <w:lang w:val="de-CH"/>
-        </w:rPr>
-      </w:pPr>
-      <w:bookmarkStart w:id="15" w:name="_Toc118398355"/>
-      <w:r>
-        <w:rPr>
-          <w:b/>
-          <w:lang w:val="de-CH"/>
-        </w:rPr>
         <w:t>Realisieren</w:t>
       </w:r>
       <w:bookmarkEnd w:id="15"/>
@@ -7859,6 +7890,28 @@
     <w:p>
       <w:pPr>
         <w:rPr>
+          <w:color w:val="FF0000"/>
+          <w:lang w:val="de-CH"/>
+        </w:rPr>
+      </w:pPr>
+      <w:r>
+        <w:rPr>
+          <w:color w:val="FF0000"/>
+          <w:lang w:val="de-CH"/>
+        </w:rPr>
+        <w:t>++ Sprachen lernen</w:t>
+      </w:r>
+    </w:p>
+    <w:p>
+      <w:pPr>
+        <w:rPr>
+          <w:lang w:val="de-CH"/>
+        </w:rPr>
+      </w:pPr>
+    </w:p>
+    <w:p>
+      <w:pPr>
+        <w:rPr>
           <w:lang w:val="de-CH"/>
         </w:rPr>
       </w:pPr>
@@ -7906,13 +7959,55 @@
         <w:rPr>
           <w:lang w:val="de-CH"/>
         </w:rPr>
-        <w:t>wird in den Bildern hier die dunkle Variante verwendet.</w:t>
-      </w:r>
-    </w:p>
-    <w:p>
-      <w:pPr>
-        <w:rPr>
-          <w:b/>
+        <w:t>wird in den Bildern hier die dunkle Variante verwendet</w:t>
+      </w:r>
+      <w:r>
+        <w:rPr>
+          <w:lang w:val="de-CH"/>
+        </w:rPr>
+        <w:t xml:space="preserve">, die helle Variante existiert aber auch. </w:t>
+      </w:r>
+    </w:p>
+    <w:p>
+      <w:pPr>
+        <w:rPr>
+          <w:lang w:val="de-CH"/>
+        </w:rPr>
+      </w:pPr>
+      <w:r>
+        <w:rPr>
+          <w:lang w:val="de-CH"/>
+        </w:rPr>
+        <w:t xml:space="preserve">Als Primärfarbe des Dark Modes haben wir ein dunkles Blau gewählt, das von einem hellen Blau sowie grün und rot für die Knöpfe ergänzt wird. Die Homepage sieht </w:t>
+      </w:r>
+      <w:r>
+        <w:rPr>
+          <w:lang w:val="de-CH"/>
+        </w:rPr>
+        <w:t>final</w:t>
+      </w:r>
+      <w:r>
+        <w:rPr>
+          <w:lang w:val="de-CH"/>
+        </w:rPr>
+        <w:t xml:space="preserve"> </w:t>
+      </w:r>
+      <w:r>
+        <w:rPr>
+          <w:lang w:val="de-CH"/>
+        </w:rPr>
+        <w:t>praktisch 1 zu 1 wie das MockUp dazu</w:t>
+      </w:r>
+      <w:r>
+        <w:rPr>
+          <w:lang w:val="de-CH"/>
+        </w:rPr>
+        <w:t xml:space="preserve"> aus:</w:t>
+      </w:r>
+    </w:p>
+    <w:p>
+      <w:pPr>
+        <w:rPr>
           <w:lang w:val="de-CH"/>
         </w:rPr>
       </w:pPr>
@@ -7921,10 +8016,10 @@
           <w:noProof/>
         </w:rPr>
         <w:drawing>
-          <wp:inline distT="0" distB="0" distL="0" distR="0" wp14:anchorId="2D541D97" wp14:editId="4EC01BFA">
-            <wp:extent cx="5760720" cy="2216785"/>
+          <wp:inline distT="0" distB="0" distL="0" distR="0" wp14:anchorId="2277E517" wp14:editId="08FEBF97">
+            <wp:extent cx="5760720" cy="2995930"/>
             <wp:effectExtent l="0" t="0" r="0" b="0"/>
-            <wp:docPr id="5" name="Grafik 5"/>
+            <wp:docPr id="8" name="Grafik 8" descr="Ein Bild, das Text enthält.&#10;&#10;Automatisch generierte Beschreibung"/>
             <wp:cNvGraphicFramePr>
               <a:graphicFrameLocks xmlns:a="http://schemas.openxmlformats.org/drawingml/2006/main" noChangeAspect="1"/>
             </wp:cNvGraphicFramePr>
@@ -7932,7 +8027,7 @@
               <a:graphicData uri="http://schemas.openxmlformats.org/drawingml/2006/picture">
                 <pic:pic xmlns:pic="http://schemas.openxmlformats.org/drawingml/2006/picture">
                   <pic:nvPicPr>
-                    <pic:cNvPr id="0" name="Picture 13"/>
+                    <pic:cNvPr id="8" name="Grafik 8" descr="Ein Bild, das Text enthält.&#10;&#10;Automatisch generierte Beschreibung"/>
                     <pic:cNvPicPr>
                       <a:picLocks noChangeAspect="1" noChangeArrowheads="1"/>
                     </pic:cNvPicPr>
@@ -7953,7 +8048,7 @@
                   <pic:spPr bwMode="auto">
                     <a:xfrm>
                       <a:off x="0" y="0"/>
-                      <a:ext cx="5760720" cy="2216785"/>
+                      <a:ext cx="5760720" cy="2995930"/>
                     </a:xfrm>
                     <a:prstGeom prst="rect">
                       <a:avLst/>
@@ -7973,6 +8068,462 @@
     <w:p>
       <w:pPr>
         <w:rPr>
+          <w:lang w:val="de-CH"/>
+        </w:rPr>
+      </w:pPr>
+      <w:r>
+        <w:rPr>
+          <w:lang w:val="de-CH"/>
+        </w:rPr>
+        <w:t xml:space="preserve">Das Profil wurde ebenfalls fast komplett nach Vorgabe implementiert, wobei es hier durchaus noch Potenzial für das ein oder andere Styling gehabt hätte. </w:t>
+      </w:r>
+      <w:r>
+        <w:rPr>
+          <w:lang w:val="de-CH"/>
+        </w:rPr>
+        <w:t>Jedoch sind die Angaben klar ersichtlich und es ist auf einen Blick zu erkennen, welche Skillkategorien / Skills bereits abgeschlossen wurden</w:t>
+      </w:r>
+      <w:r>
+        <w:rPr>
+          <w:lang w:val="de-CH"/>
+        </w:rPr>
+        <w:t>:</w:t>
+      </w:r>
+    </w:p>
+    <w:p>
+      <w:pPr>
+        <w:rPr>
+          <w:lang w:val="de-CH"/>
+        </w:rPr>
+      </w:pPr>
+      <w:r>
+        <w:rPr>
+          <w:noProof/>
+        </w:rPr>
+        <w:lastRenderedPageBreak/>
+        <w:drawing>
+          <wp:inline distT="0" distB="0" distL="0" distR="0" wp14:anchorId="7646CEEB" wp14:editId="7A908C3A">
+            <wp:extent cx="5572125" cy="3223995"/>
+            <wp:effectExtent l="0" t="0" r="0" b="0"/>
+            <wp:docPr id="19" name="Grafik 19" descr="Ein Bild, das Text enthält.&#10;&#10;Automatisch generierte Beschreibung"/>
+            <wp:cNvGraphicFramePr>
+              <a:graphicFrameLocks xmlns:a="http://schemas.openxmlformats.org/drawingml/2006/main" noChangeAspect="1"/>
+            </wp:cNvGraphicFramePr>
+            <a:graphic xmlns:a="http://schemas.openxmlformats.org/drawingml/2006/main">
+              <a:graphicData uri="http://schemas.openxmlformats.org/drawingml/2006/picture">
+                <pic:pic xmlns:pic="http://schemas.openxmlformats.org/drawingml/2006/picture">
+                  <pic:nvPicPr>
+                    <pic:cNvPr id="19" name="Grafik 19" descr="Ein Bild, das Text enthält.&#10;&#10;Automatisch generierte Beschreibung"/>
+                    <pic:cNvPicPr>
+                      <a:picLocks noChangeAspect="1" noChangeArrowheads="1"/>
+                    </pic:cNvPicPr>
+                  </pic:nvPicPr>
+                  <pic:blipFill>
+                    <a:blip r:embed="rId19">
+                      <a:extLst>
+                        <a:ext uri="{28A0092B-C50C-407E-A947-70E740481C1C}">
+                          <a14:useLocalDpi xmlns:a14="http://schemas.microsoft.com/office/drawing/2010/main" val="0"/>
+                        </a:ext>
+                      </a:extLst>
+                    </a:blip>
+                    <a:srcRect/>
+                    <a:stretch>
+                      <a:fillRect/>
+                    </a:stretch>
+                  </pic:blipFill>
+                  <pic:spPr bwMode="auto">
+                    <a:xfrm>
+                      <a:off x="0" y="0"/>
+                      <a:ext cx="5575872" cy="3226163"/>
+                    </a:xfrm>
+                    <a:prstGeom prst="rect">
+                      <a:avLst/>
+                    </a:prstGeom>
+                    <a:noFill/>
+                    <a:ln>
+                      <a:noFill/>
+                    </a:ln>
+                  </pic:spPr>
+                </pic:pic>
+              </a:graphicData>
+            </a:graphic>
+          </wp:inline>
+        </w:drawing>
+      </w:r>
+    </w:p>
+    <w:p>
+      <w:pPr>
+        <w:rPr>
+          <w:lang w:val="de-CH"/>
+        </w:rPr>
+      </w:pPr>
+      <w:r>
+        <w:rPr>
+          <w:lang w:val="de-CH"/>
+        </w:rPr>
+        <w:t xml:space="preserve">Neben dem offensichtlichen Unterschied der Farbwahl wurde der Skill-Übersicht noch eine Suchfunktion hinzugefügt, um sich auch bei etwas mehr Skills noch immer zurechtzufinden. Zudem sind die Skillkategorien </w:t>
+      </w:r>
+      <w:r>
+        <w:rPr>
+          <w:lang w:val="de-CH"/>
+        </w:rPr>
+        <w:t xml:space="preserve">sowie einzelne Skills </w:t>
+      </w:r>
+      <w:r>
+        <w:rPr>
+          <w:lang w:val="de-CH"/>
+        </w:rPr>
+        <w:t xml:space="preserve">ein und ausklappbar, </w:t>
+      </w:r>
+      <w:r>
+        <w:rPr>
+          <w:lang w:val="de-CH"/>
+        </w:rPr>
+        <w:t>was ebenfalls einen besseren Überblick verschafft. Die Kategorien verfügen zudem entsprechend dem MockUp jeweils über eine «Mark»-Funktion, um Kompetenzen, die der User besonders hervorheben möchte, markieren zu können. Die einzelnen Skills können mit Klick auf einen Button als erreicht abgestempelt werden. Achtung: Die Markierung mit «Mark» gilt nur visuell und hat nichts mit dem Erreichsstatus des Skills zu tun.</w:t>
+      </w:r>
+    </w:p>
+    <w:p>
+      <w:pPr>
+        <w:rPr>
+          <w:lang w:val="de-CH"/>
+        </w:rPr>
+      </w:pPr>
+      <w:r>
+        <w:rPr>
+          <w:noProof/>
+        </w:rPr>
+        <w:drawing>
+          <wp:inline distT="0" distB="0" distL="0" distR="0" wp14:anchorId="3C1EA2A8" wp14:editId="09A27B3F">
+            <wp:extent cx="5760720" cy="2375535"/>
+            <wp:effectExtent l="0" t="0" r="0" b="5715"/>
+            <wp:docPr id="20" name="Grafik 20" descr="Ein Bild, das Text, Screenshot, drinnen, Elektronik enthält.&#10;&#10;Automatisch generierte Beschreibung"/>
+            <wp:cNvGraphicFramePr>
+              <a:graphicFrameLocks xmlns:a="http://schemas.openxmlformats.org/drawingml/2006/main" noChangeAspect="1"/>
+            </wp:cNvGraphicFramePr>
+            <a:graphic xmlns:a="http://schemas.openxmlformats.org/drawingml/2006/main">
+              <a:graphicData uri="http://schemas.openxmlformats.org/drawingml/2006/picture">
+                <pic:pic xmlns:pic="http://schemas.openxmlformats.org/drawingml/2006/picture">
+                  <pic:nvPicPr>
+                    <pic:cNvPr id="20" name="Grafik 20" descr="Ein Bild, das Text, Screenshot, drinnen, Elektronik enthält.&#10;&#10;Automatisch generierte Beschreibung"/>
+                    <pic:cNvPicPr>
+                      <a:picLocks noChangeAspect="1" noChangeArrowheads="1"/>
+                    </pic:cNvPicPr>
+                  </pic:nvPicPr>
+                  <pic:blipFill>
+                    <a:blip r:embed="rId20" cstate="print">
+                      <a:extLst>
+                        <a:ext uri="{28A0092B-C50C-407E-A947-70E740481C1C}">
+                          <a14:useLocalDpi xmlns:a14="http://schemas.microsoft.com/office/drawing/2010/main" val="0"/>
+                        </a:ext>
+                      </a:extLst>
+                    </a:blip>
+                    <a:srcRect/>
+                    <a:stretch>
+                      <a:fillRect/>
+                    </a:stretch>
+                  </pic:blipFill>
+                  <pic:spPr bwMode="auto">
+                    <a:xfrm>
+                      <a:off x="0" y="0"/>
+                      <a:ext cx="5760720" cy="2375535"/>
+                    </a:xfrm>
+                    <a:prstGeom prst="rect">
+                      <a:avLst/>
+                    </a:prstGeom>
+                    <a:noFill/>
+                    <a:ln>
+                      <a:noFill/>
+                    </a:ln>
+                  </pic:spPr>
+                </pic:pic>
+              </a:graphicData>
+            </a:graphic>
+          </wp:inline>
+        </w:drawing>
+      </w:r>
+    </w:p>
+    <w:p>
+      <w:pPr>
+        <w:rPr>
+          <w:lang w:val="de-CH"/>
+        </w:rPr>
+      </w:pPr>
+      <w:r>
+        <w:rPr>
+          <w:lang w:val="de-CH"/>
+        </w:rPr>
+        <w:t xml:space="preserve">Das Admin Panel beanspruchte mit am meisten Zeit für das Design, da es aus den meisten Elementen besteht. Es kann grundsätzlich in zwei Teile geteilt werden: User Management und Skills Management. </w:t>
+      </w:r>
+      <w:r>
+        <w:rPr>
+          <w:lang w:val="de-CH"/>
+        </w:rPr>
+        <w:t>Bei der Nutzerverwaltung kann wahlweise ein neuer Nutzer (mit oder ohne Admin-Berechtigungen) erstellt oder aber die Liste aller Nutzer aufgerufen werden. Bei der Kompetenzverwaltung sind alle vorhandenen Skills aufgelistet und können je nach Wahl bearbeitet oder gelöscht werden. Zudem kann ebenfalls ein neuer Skill angelegt werden. Diese Ansicht ist jeweils nur für Administratoren ersichtlich.</w:t>
+      </w:r>
+    </w:p>
+    <w:p>
+      <w:pPr>
+        <w:rPr>
+          <w:b/>
+          <w:lang w:val="de-CH"/>
+        </w:rPr>
+      </w:pPr>
+      <w:r>
+        <w:rPr>
+          <w:noProof/>
+        </w:rPr>
+        <w:lastRenderedPageBreak/>
+        <w:drawing>
+          <wp:inline distT="0" distB="0" distL="0" distR="0" wp14:anchorId="28FD5143" wp14:editId="11E7CF0C">
+            <wp:extent cx="5562600" cy="4289677"/>
+            <wp:effectExtent l="0" t="0" r="0" b="0"/>
+            <wp:docPr id="21" name="Grafik 21" descr="Ein Bild, das Text, Monitor, schwarz, Bildschirm enthält.&#10;&#10;Automatisch generierte Beschreibung"/>
+            <wp:cNvGraphicFramePr>
+              <a:graphicFrameLocks xmlns:a="http://schemas.openxmlformats.org/drawingml/2006/main" noChangeAspect="1"/>
+            </wp:cNvGraphicFramePr>
+            <a:graphic xmlns:a="http://schemas.openxmlformats.org/drawingml/2006/main">
+              <a:graphicData uri="http://schemas.openxmlformats.org/drawingml/2006/picture">
+                <pic:pic xmlns:pic="http://schemas.openxmlformats.org/drawingml/2006/picture">
+                  <pic:nvPicPr>
+                    <pic:cNvPr id="21" name="Grafik 21" descr="Ein Bild, das Text, Monitor, schwarz, Bildschirm enthält.&#10;&#10;Automatisch generierte Beschreibung"/>
+                    <pic:cNvPicPr>
+                      <a:picLocks noChangeAspect="1" noChangeArrowheads="1"/>
+                    </pic:cNvPicPr>
+                  </pic:nvPicPr>
+                  <pic:blipFill>
+                    <a:blip r:embed="rId21">
+                      <a:extLst>
+                        <a:ext uri="{28A0092B-C50C-407E-A947-70E740481C1C}">
+                          <a14:useLocalDpi xmlns:a14="http://schemas.microsoft.com/office/drawing/2010/main" val="0"/>
+                        </a:ext>
+                      </a:extLst>
+                    </a:blip>
+                    <a:srcRect/>
+                    <a:stretch>
+                      <a:fillRect/>
+                    </a:stretch>
+                  </pic:blipFill>
+                  <pic:spPr bwMode="auto">
+                    <a:xfrm>
+                      <a:off x="0" y="0"/>
+                      <a:ext cx="5565004" cy="4291531"/>
+                    </a:xfrm>
+                    <a:prstGeom prst="rect">
+                      <a:avLst/>
+                    </a:prstGeom>
+                    <a:noFill/>
+                    <a:ln>
+                      <a:noFill/>
+                    </a:ln>
+                  </pic:spPr>
+                </pic:pic>
+              </a:graphicData>
+            </a:graphic>
+          </wp:inline>
+        </w:drawing>
+      </w:r>
+    </w:p>
+    <w:p>
+      <w:pPr>
+        <w:rPr>
+          <w:lang w:val="de-CH"/>
+        </w:rPr>
+      </w:pPr>
+      <w:r>
+        <w:rPr>
+          <w:lang w:val="de-CH"/>
+        </w:rPr>
+        <w:t>Beim Klicken auf «Show All Users» erscheint folgendes Fenster mit allen bestehenden Nutzern aufgelistet</w:t>
+      </w:r>
+    </w:p>
+    <w:p>
+      <w:pPr>
+        <w:rPr>
+          <w:lang w:val="de-CH"/>
+        </w:rPr>
+      </w:pPr>
+      <w:r>
+        <w:rPr>
+          <w:noProof/>
+        </w:rPr>
+        <w:drawing>
+          <wp:inline distT="0" distB="0" distL="0" distR="0" wp14:anchorId="2F22903D" wp14:editId="70FA5FC0">
+            <wp:extent cx="5760720" cy="2442845"/>
+            <wp:effectExtent l="0" t="0" r="0" b="0"/>
+            <wp:docPr id="22" name="Grafik 22" descr="Ein Bild, das Text, Screenshot, Monitor, drinnen enthält.&#10;&#10;Automatisch generierte Beschreibung"/>
+            <wp:cNvGraphicFramePr>
+              <a:graphicFrameLocks xmlns:a="http://schemas.openxmlformats.org/drawingml/2006/main" noChangeAspect="1"/>
+            </wp:cNvGraphicFramePr>
+            <a:graphic xmlns:a="http://schemas.openxmlformats.org/drawingml/2006/main">
+              <a:graphicData uri="http://schemas.openxmlformats.org/drawingml/2006/picture">
+                <pic:pic xmlns:pic="http://schemas.openxmlformats.org/drawingml/2006/picture">
+                  <pic:nvPicPr>
+                    <pic:cNvPr id="22" name="Grafik 22" descr="Ein Bild, das Text, Screenshot, Monitor, drinnen enthält.&#10;&#10;Automatisch generierte Beschreibung"/>
+                    <pic:cNvPicPr>
+                      <a:picLocks noChangeAspect="1" noChangeArrowheads="1"/>
+                    </pic:cNvPicPr>
+                  </pic:nvPicPr>
+                  <pic:blipFill>
+                    <a:blip r:embed="rId22" cstate="print">
+                      <a:extLst>
+                        <a:ext uri="{28A0092B-C50C-407E-A947-70E740481C1C}">
+                          <a14:useLocalDpi xmlns:a14="http://schemas.microsoft.com/office/drawing/2010/main" val="0"/>
+                        </a:ext>
+                      </a:extLst>
+                    </a:blip>
+                    <a:srcRect/>
+                    <a:stretch>
+                      <a:fillRect/>
+                    </a:stretch>
+                  </pic:blipFill>
+                  <pic:spPr bwMode="auto">
+                    <a:xfrm>
+                      <a:off x="0" y="0"/>
+                      <a:ext cx="5760720" cy="2442845"/>
+                    </a:xfrm>
+                    <a:prstGeom prst="rect">
+                      <a:avLst/>
+                    </a:prstGeom>
+                    <a:noFill/>
+                    <a:ln>
+                      <a:noFill/>
+                    </a:ln>
+                  </pic:spPr>
+                </pic:pic>
+              </a:graphicData>
+            </a:graphic>
+          </wp:inline>
+        </w:drawing>
+      </w:r>
+    </w:p>
+    <w:p>
+      <w:pPr>
+        <w:rPr>
+          <w:lang w:val="de-CH"/>
+        </w:rPr>
+      </w:pPr>
+      <w:r>
+        <w:rPr>
+          <w:lang w:val="de-CH"/>
+        </w:rPr>
+        <w:t>Sollte der Admin dann auf den Edit-Button (Icon eines Stifts) drücken, kann er in folgendem Fenster den User bearbeiten:</w:t>
+      </w:r>
+    </w:p>
+    <w:p>
+      <w:pPr>
+        <w:rPr>
+          <w:lang w:val="de-CH"/>
+        </w:rPr>
+      </w:pPr>
+      <w:r>
+        <w:rPr>
+          <w:noProof/>
+        </w:rPr>
+        <w:lastRenderedPageBreak/>
+        <w:drawing>
+          <wp:inline distT="0" distB="0" distL="0" distR="0" wp14:anchorId="097DE4B6" wp14:editId="5DC82624">
+            <wp:extent cx="5760720" cy="3820160"/>
+            <wp:effectExtent l="0" t="0" r="0" b="8890"/>
+            <wp:docPr id="23" name="Grafik 23" descr="Ein Bild, das Text, Monitor, schwarz, Screenshot enthält.&#10;&#10;Automatisch generierte Beschreibung"/>
+            <wp:cNvGraphicFramePr>
+              <a:graphicFrameLocks xmlns:a="http://schemas.openxmlformats.org/drawingml/2006/main" noChangeAspect="1"/>
+            </wp:cNvGraphicFramePr>
+            <a:graphic xmlns:a="http://schemas.openxmlformats.org/drawingml/2006/main">
+              <a:graphicData uri="http://schemas.openxmlformats.org/drawingml/2006/picture">
+                <pic:pic xmlns:pic="http://schemas.openxmlformats.org/drawingml/2006/picture">
+                  <pic:nvPicPr>
+                    <pic:cNvPr id="23" name="Grafik 23" descr="Ein Bild, das Text, Monitor, schwarz, Screenshot enthält.&#10;&#10;Automatisch generierte Beschreibung"/>
+                    <pic:cNvPicPr>
+                      <a:picLocks noChangeAspect="1" noChangeArrowheads="1"/>
+                    </pic:cNvPicPr>
+                  </pic:nvPicPr>
+                  <pic:blipFill>
+                    <a:blip r:embed="rId23">
+                      <a:extLst>
+                        <a:ext uri="{28A0092B-C50C-407E-A947-70E740481C1C}">
+                          <a14:useLocalDpi xmlns:a14="http://schemas.microsoft.com/office/drawing/2010/main" val="0"/>
+                        </a:ext>
+                      </a:extLst>
+                    </a:blip>
+                    <a:srcRect/>
+                    <a:stretch>
+                      <a:fillRect/>
+                    </a:stretch>
+                  </pic:blipFill>
+                  <pic:spPr bwMode="auto">
+                    <a:xfrm>
+                      <a:off x="0" y="0"/>
+                      <a:ext cx="5760720" cy="3820160"/>
+                    </a:xfrm>
+                    <a:prstGeom prst="rect">
+                      <a:avLst/>
+                    </a:prstGeom>
+                    <a:noFill/>
+                    <a:ln>
+                      <a:noFill/>
+                    </a:ln>
+                  </pic:spPr>
+                </pic:pic>
+              </a:graphicData>
+            </a:graphic>
+          </wp:inline>
+        </w:drawing>
+      </w:r>
+    </w:p>
+    <w:p>
+      <w:pPr>
+        <w:rPr>
+          <w:i/>
+          <w:lang w:val="de-CH"/>
+        </w:rPr>
+      </w:pPr>
+      <w:r>
+        <w:rPr>
+          <w:i/>
+          <w:lang w:val="de-CH"/>
+        </w:rPr>
+        <w:t>Backend</w:t>
+      </w:r>
+    </w:p>
+    <w:p>
+      <w:pPr>
+        <w:pStyle w:val="Listenabsatz"/>
+        <w:numPr>
+          <w:ilvl w:val="0"/>
+          <w:numId w:val="10"/>
+        </w:numPr>
+        <w:rPr>
+          <w:lang w:val="de-CH"/>
+        </w:rPr>
+      </w:pPr>
+      <w:r>
+        <w:rPr>
+          <w:lang w:val="de-CH"/>
+        </w:rPr>
+        <w:t>Im Backend kann ein User oder Skill abgeändert werden vom Admin und er behält dieselbe ObjectID</w:t>
+      </w:r>
+    </w:p>
+    <w:p>
+      <w:pPr>
+        <w:pStyle w:val="Listenabsatz"/>
+        <w:numPr>
+          <w:ilvl w:val="0"/>
+          <w:numId w:val="10"/>
+        </w:numPr>
+        <w:rPr>
+          <w:lang w:val="de-CH"/>
+        </w:rPr>
+      </w:pPr>
+      <w:r>
+        <w:rPr>
+          <w:lang w:val="de-CH"/>
+        </w:rPr>
+        <w:t>Passwörter sind gehasht und Cookies haben AuthGuard(?)</w:t>
+      </w:r>
+    </w:p>
+    <w:p>
+      <w:pPr>
+        <w:rPr>
           <w:b/>
           <w:bCs/>
           <w:lang w:val="de-CH"/>
@@ -8070,7 +8621,6 @@
         <w:rPr>
           <w:noProof/>
         </w:rPr>
-        <w:lastRenderedPageBreak/>
         <w:drawing>
           <wp:inline distT="0" distB="0" distL="0" distR="0" wp14:anchorId="3541A16D" wp14:editId="7D76AD77">
             <wp:extent cx="4276725" cy="1737184"/>
@@ -8089,7 +8639,7 @@
                     </pic:cNvPicPr>
                   </pic:nvPicPr>
                   <pic:blipFill>
-                    <a:blip r:embed="rId19">
+                    <a:blip r:embed="rId24">
                       <a:extLst>
                         <a:ext uri="{28A0092B-C50C-407E-A947-70E740481C1C}">
                           <a14:useLocalDpi xmlns:a14="http://schemas.microsoft.com/office/drawing/2010/main" val="0"/>
@@ -8176,6 +8726,7 @@
           <w:bCs/>
           <w:lang w:val="de-CH"/>
         </w:rPr>
+        <w:lastRenderedPageBreak/>
         <w:t xml:space="preserve">Eine Übergangslösung bestand darin, das Cookie manuell für 7 Tage lang zu setzen. </w:t>
       </w:r>
       <w:r>
@@ -8234,7 +8785,7 @@
                     </pic:cNvPicPr>
                   </pic:nvPicPr>
                   <pic:blipFill>
-                    <a:blip r:embed="rId20">
+                    <a:blip r:embed="rId25">
                       <a:extLst>
                         <a:ext uri="{28A0092B-C50C-407E-A947-70E740481C1C}">
                           <a14:useLocalDpi xmlns:a14="http://schemas.microsoft.com/office/drawing/2010/main" val="0"/>
@@ -8364,6 +8915,53 @@
           <w:lang w:val="de-CH"/>
         </w:rPr>
         <w:t>gen</w:t>
+      </w:r>
+    </w:p>
+    <w:p>
+      <w:pPr>
+        <w:rPr>
+          <w:bCs/>
+          <w:lang w:val="de-CH"/>
+        </w:rPr>
+      </w:pPr>
+      <w:r>
+        <w:rPr>
+          <w:bCs/>
+          <w:lang w:val="de-CH"/>
+        </w:rPr>
+        <w:t>André</w:t>
+      </w:r>
+    </w:p>
+    <w:p>
+      <w:pPr>
+        <w:jc w:val="both"/>
+        <w:rPr>
+          <w:bCs/>
+          <w:lang w:val="de-CH"/>
+        </w:rPr>
+      </w:pPr>
+      <w:r>
+        <w:rPr>
+          <w:bCs/>
+          <w:lang w:val="de-CH"/>
+        </w:rPr>
+        <w:t>Eine Applikation ist nie perfekt und es kann immer noch mehr verbessert werden. Trotzdem würde ich behaupten, dass uns die Umsetzung gut gelungen ist.</w:t>
+      </w:r>
+    </w:p>
+    <w:p>
+      <w:pPr>
+        <w:jc w:val="both"/>
+        <w:rPr>
+          <w:bCs/>
+          <w:lang w:val="de-CH"/>
+        </w:rPr>
+      </w:pPr>
+      <w:r>
+        <w:rPr>
+          <w:bCs/>
+          <w:lang w:val="de-CH"/>
+        </w:rPr>
+        <w:t>Was ich in Zukunft vermutlich anders machen würde, ist die Aufteilung. Bei uns gab es mehr oder weniger eine Trennung zwischen FE, BE und Dokumentation. Ich denke es wäre für ein nächstes Projekt schlauer, wenn alle Teammitglieder überall ein wenig mithelfen. Zudem ist mir zum UI noch etwas in den Sinn gekommen, dass wir bei der Implementierung missachtet haben: Unsere Buttons sind grösstenteils Rot und Grün, was für die Barrierefreiheit nicht hilfreich ist, da es Nutzer mit Rot-Grün-Schwäche benachteiligt.</w:t>
       </w:r>
     </w:p>
     <w:p>
@@ -8565,7 +9163,7 @@
                     </pic:cNvPicPr>
                   </pic:nvPicPr>
                   <pic:blipFill>
-                    <a:blip r:embed="rId21">
+                    <a:blip r:embed="rId26">
                       <a:extLst>
                         <a:ext uri="{28A0092B-C50C-407E-A947-70E740481C1C}">
                           <a14:useLocalDpi xmlns:a14="http://schemas.microsoft.com/office/drawing/2010/main" val="0"/>
@@ -8670,6 +9268,48 @@
         <w:rPr>
           <w:lang w:val="de-CH"/>
         </w:rPr>
+        <w:t>André</w:t>
+      </w:r>
+    </w:p>
+    <w:p>
+      <w:pPr>
+        <w:rPr>
+          <w:lang w:val="de-CH"/>
+        </w:rPr>
+      </w:pPr>
+      <w:r>
+        <w:rPr>
+          <w:bCs/>
+          <w:lang w:val="de-CH"/>
+        </w:rPr>
+        <w:t xml:space="preserve">Alles in allem war das Projekt in meinen Augen ein voller Erfolg. Nicht nur konnten wir uns in eine für uns neue Programmiersprache einarbeiten, sondern haben wir auch schon erste wichtige Erfahrungen mit einem IPA-ähnlichen Projekt gemacht. Zudem ist das Produkt eine funktionierende Webapplikation, die als solche mit nur minimalen Anpassungen eingesetzt werden könnte. Es gab </w:t>
+      </w:r>
+      <w:r>
+        <w:rPr>
+          <w:bCs/>
+          <w:lang w:val="de-CH"/>
+        </w:rPr>
+        <w:lastRenderedPageBreak/>
+        <w:t>natürlich nicht nur Lichtblicke, aber komplett blockierende Probleme hatten wir zum Glück keine.</w:t>
+      </w:r>
+      <w:r>
+        <w:rPr>
+          <w:bCs/>
+          <w:lang w:val="de-CH"/>
+        </w:rPr>
+        <w:t xml:space="preserve"> Ich habe ausserdem gemerkt, dass Rust nicht unbedingt meine Lieblingssprache ist, da Sie eher auf das Manipulieren von Bytes o.Ä. abzielt und ich weniger in diesem Bereich unterwegs bin. Svelte war dagegen eine willkommene Alternative zu meiner bisherigen Methode von normalem CSS ohne grossartige Frameworks.</w:t>
+      </w:r>
+    </w:p>
+    <w:p>
+      <w:pPr>
+        <w:rPr>
+          <w:lang w:val="de-CH"/>
+        </w:rPr>
+      </w:pPr>
+      <w:r>
+        <w:rPr>
+          <w:lang w:val="de-CH"/>
+        </w:rPr>
         <w:t>Ramon</w:t>
       </w:r>
     </w:p>
@@ -8683,14 +9323,7 @@
         <w:rPr>
           <w:lang w:val="de-CH"/>
         </w:rPr>
-        <w:t xml:space="preserve">Ich fand das Projekt lief für mich Persönlich sehr gut, zwischendurch gab es ein paar Komplikationen, die wir angesprochen haben, aber im grossen Ganzen war es ein Erfolg. Ich konnte mich mehr in SvelteKit vertiefen und werde mit Sicherheit auch wieder dieses Framework für mein nächstes </w:t>
-      </w:r>
-      <w:r>
-        <w:rPr>
-          <w:lang w:val="de-CH"/>
-        </w:rPr>
-        <w:lastRenderedPageBreak/>
-        <w:t>Webprojekt verwenden.  Was neu dazugekommen ist, ist TailwindCSS. Ich wusste, dass das CSS Framework sehr beliebt bei Entwicklern ist aber ich wusste noch nicht wieso. Nun ja, jetzt weiss ich es, es macht das Design sehr viel einfacher.  Allerdings bin ich mir nicht sicher ob ich es auch in Zukunft verwenden werde, denn ich bin der Meinung, dass alle Webseiten immer ähnlicher aussehen und da hilft es nicht, wenn alle dieselbe Design Grundlage verwenden.</w:t>
+        <w:t>Ich fand das Projekt lief für mich Persönlich sehr gut, zwischendurch gab es ein paar Komplikationen, die wir angesprochen haben, aber im grossen Ganzen war es ein Erfolg. Ich konnte mich mehr in SvelteKit vertiefen und werde mit Sicherheit auch wieder dieses Framework für mein nächstes Webprojekt verwenden.  Was neu dazugekommen ist, ist TailwindCSS. Ich wusste, dass das CSS Framework sehr beliebt bei Entwicklern ist aber ich wusste noch nicht wieso. Nun ja, jetzt weiss ich es, es macht das Design sehr viel einfacher.  Allerdings bin ich mir nicht sicher ob ich es auch in Zukunft verwenden werde, denn ich bin der Meinung, dass alle Webseiten immer ähnlicher aussehen und da hilft es nicht, wenn alle dieselbe Design Grundlage verwenden.</w:t>
       </w:r>
     </w:p>
     <w:p>
@@ -8783,7 +9416,7 @@
                     </pic:cNvPicPr>
                   </pic:nvPicPr>
                   <pic:blipFill>
-                    <a:blip r:embed="rId22">
+                    <a:blip r:embed="rId27">
                       <a:extLst>
                         <a:ext uri="{28A0092B-C50C-407E-A947-70E740481C1C}">
                           <a14:useLocalDpi xmlns:a14="http://schemas.microsoft.com/office/drawing/2010/main" val="0"/>
@@ -8823,68 +9456,230 @@
           <w:lang w:val="de-CH"/>
         </w:rPr>
       </w:pPr>
-      <w:r>
-        <w:rPr>
-          <w:noProof/>
-        </w:rPr>
-        <w:drawing>
-          <wp:inline distT="0" distB="0" distL="0" distR="0" wp14:anchorId="55DF6AD7" wp14:editId="478BF67F">
-            <wp:extent cx="3257550" cy="1369880"/>
-            <wp:effectExtent l="0" t="0" r="0" b="1905"/>
-            <wp:docPr id="4" name="Grafik 4"/>
-            <wp:cNvGraphicFramePr>
-              <a:graphicFrameLocks xmlns:a="http://schemas.openxmlformats.org/drawingml/2006/main" noChangeAspect="1"/>
-            </wp:cNvGraphicFramePr>
-            <a:graphic xmlns:a="http://schemas.openxmlformats.org/drawingml/2006/main">
-              <a:graphicData uri="http://schemas.openxmlformats.org/drawingml/2006/picture">
-                <pic:pic xmlns:pic="http://schemas.openxmlformats.org/drawingml/2006/picture">
-                  <pic:nvPicPr>
-                    <pic:cNvPr id="0" name="Picture 11"/>
-                    <pic:cNvPicPr>
-                      <a:picLocks noChangeAspect="1" noChangeArrowheads="1"/>
-                    </pic:cNvPicPr>
-                  </pic:nvPicPr>
-                  <pic:blipFill>
-                    <a:blip r:embed="rId23" cstate="print">
-                      <a:extLst>
-                        <a:ext uri="{28A0092B-C50C-407E-A947-70E740481C1C}">
-                          <a14:useLocalDpi xmlns:a14="http://schemas.microsoft.com/office/drawing/2010/main" val="0"/>
-                        </a:ext>
-                      </a:extLst>
-                    </a:blip>
-                    <a:srcRect/>
-                    <a:stretch>
-                      <a:fillRect/>
-                    </a:stretch>
-                  </pic:blipFill>
-                  <pic:spPr bwMode="auto">
-                    <a:xfrm>
-                      <a:off x="0" y="0"/>
-                      <a:ext cx="3263063" cy="1372198"/>
-                    </a:xfrm>
-                    <a:prstGeom prst="rect">
-                      <a:avLst/>
-                    </a:prstGeom>
-                    <a:noFill/>
-                    <a:ln>
-                      <a:noFill/>
-                    </a:ln>
-                  </pic:spPr>
-                </pic:pic>
-              </a:graphicData>
-            </a:graphic>
-          </wp:inline>
-        </w:drawing>
-      </w:r>
-    </w:p>
-    <w:p>
-      <w:pPr>
-        <w:rPr>
-          <w:b/>
-          <w:bCs/>
-          <w:lang w:val="de-CH"/>
-        </w:rPr>
-      </w:pPr>
+    </w:p>
+    <w:p>
+      <w:pPr>
+        <w:rPr>
+          <w:b/>
+          <w:bCs/>
+          <w:lang w:val="de-CH"/>
+        </w:rPr>
+      </w:pPr>
+      <w:r>
+        <w:rPr>
+          <w:b/>
+          <w:bCs/>
+          <w:lang w:val="de-CH"/>
+        </w:rPr>
+        <w:t>TODO</w:t>
+      </w:r>
+    </w:p>
+    <w:p>
+      <w:pPr>
+        <w:rPr>
+          <w:b/>
+          <w:bCs/>
+          <w:lang w:val="de-CH"/>
+        </w:rPr>
+      </w:pPr>
+    </w:p>
+    <w:p>
+      <w:pPr>
+        <w:pStyle w:val="Listenabsatz"/>
+        <w:numPr>
+          <w:ilvl w:val="0"/>
+          <w:numId w:val="10"/>
+        </w:numPr>
+        <w:rPr>
+          <w:b/>
+          <w:bCs/>
+          <w:lang w:val="de-CH"/>
+        </w:rPr>
+      </w:pPr>
+      <w:r>
+        <w:rPr>
+          <w:b/>
+          <w:bCs/>
+          <w:lang w:val="de-CH"/>
+        </w:rPr>
+        <w:t>AJA</w:t>
+      </w:r>
+    </w:p>
+    <w:p>
+      <w:pPr>
+        <w:pStyle w:val="Listenabsatz"/>
+        <w:numPr>
+          <w:ilvl w:val="0"/>
+          <w:numId w:val="10"/>
+        </w:numPr>
+        <w:rPr>
+          <w:b/>
+          <w:bCs/>
+          <w:lang w:val="de-CH"/>
+        </w:rPr>
+      </w:pPr>
+      <w:r>
+        <w:rPr>
+          <w:b/>
+          <w:bCs/>
+          <w:lang w:val="de-CH"/>
+        </w:rPr>
+        <w:t>Seitenzahl etc</w:t>
+      </w:r>
+    </w:p>
+    <w:p>
+      <w:pPr>
+        <w:pStyle w:val="Listenabsatz"/>
+        <w:numPr>
+          <w:ilvl w:val="0"/>
+          <w:numId w:val="10"/>
+        </w:numPr>
+        <w:rPr>
+          <w:b/>
+          <w:bCs/>
+          <w:lang w:val="de-CH"/>
+        </w:rPr>
+      </w:pPr>
+      <w:r>
+        <w:rPr>
+          <w:b/>
+          <w:bCs/>
+          <w:lang w:val="de-CH"/>
+        </w:rPr>
+        <w:t>Tests</w:t>
+      </w:r>
+    </w:p>
+    <w:p>
+      <w:pPr>
+        <w:pStyle w:val="Listenabsatz"/>
+        <w:numPr>
+          <w:ilvl w:val="0"/>
+          <w:numId w:val="10"/>
+        </w:numPr>
+        <w:rPr>
+          <w:b/>
+          <w:bCs/>
+          <w:lang w:val="de-CH"/>
+        </w:rPr>
+      </w:pPr>
+      <w:r>
+        <w:rPr>
+          <w:b/>
+          <w:bCs/>
+          <w:lang w:val="de-CH"/>
+        </w:rPr>
+        <w:t>Anhang / Links zu verwendetem Code / Bildern</w:t>
+      </w:r>
+    </w:p>
+    <w:p>
+      <w:pPr>
+        <w:pStyle w:val="Listenabsatz"/>
+        <w:numPr>
+          <w:ilvl w:val="0"/>
+          <w:numId w:val="10"/>
+        </w:numPr>
+        <w:rPr>
+          <w:b/>
+          <w:bCs/>
+          <w:lang w:val="de-CH"/>
+        </w:rPr>
+      </w:pPr>
+      <w:r>
+        <w:rPr>
+          <w:b/>
+          <w:bCs/>
+          <w:lang w:val="de-CH"/>
+        </w:rPr>
+        <w:t>Realisierung Teil Backend / Sprache lernen</w:t>
+      </w:r>
+    </w:p>
+    <w:p>
+      <w:pPr>
+        <w:pStyle w:val="Listenabsatz"/>
+        <w:numPr>
+          <w:ilvl w:val="0"/>
+          <w:numId w:val="10"/>
+        </w:numPr>
+        <w:rPr>
+          <w:b/>
+          <w:bCs/>
+          <w:lang w:val="de-CH"/>
+        </w:rPr>
+      </w:pPr>
+      <w:r>
+        <w:rPr>
+          <w:b/>
+          <w:bCs/>
+          <w:lang w:val="de-CH"/>
+        </w:rPr>
+        <w:t>Klassendiagramm</w:t>
+      </w:r>
+    </w:p>
+    <w:p>
+      <w:pPr>
+        <w:pStyle w:val="Listenabsatz"/>
+        <w:numPr>
+          <w:ilvl w:val="0"/>
+          <w:numId w:val="10"/>
+        </w:numPr>
+        <w:rPr>
+          <w:b/>
+          <w:bCs/>
+          <w:lang w:val="de-CH"/>
+        </w:rPr>
+      </w:pPr>
+      <w:r>
+        <w:rPr>
+          <w:b/>
+          <w:bCs/>
+          <w:lang w:val="de-CH"/>
+        </w:rPr>
+        <w:t>Zeitplan importieren</w:t>
+      </w:r>
+    </w:p>
+    <w:p>
+      <w:pPr>
+        <w:pStyle w:val="Listenabsatz"/>
+        <w:numPr>
+          <w:ilvl w:val="0"/>
+          <w:numId w:val="10"/>
+        </w:numPr>
+        <w:rPr>
+          <w:b/>
+          <w:bCs/>
+          <w:lang w:val="de-CH"/>
+        </w:rPr>
+      </w:pPr>
+      <w:r>
+        <w:rPr>
+          <w:b/>
+          <w:bCs/>
+          <w:lang w:val="de-CH"/>
+        </w:rPr>
+        <w:t>Bilder von Seite updaten</w:t>
+      </w:r>
+    </w:p>
+    <w:p>
+      <w:pPr>
+        <w:pStyle w:val="Listenabsatz"/>
+        <w:numPr>
+          <w:ilvl w:val="0"/>
+          <w:numId w:val="10"/>
+        </w:numPr>
+        <w:rPr>
+          <w:b/>
+          <w:bCs/>
+          <w:lang w:val="de-CH"/>
+        </w:rPr>
+      </w:pPr>
+      <w:r>
+        <w:rPr>
+          <w:b/>
+          <w:bCs/>
+          <w:lang w:val="de-CH"/>
+        </w:rPr>
+        <w:t>Fix Inhaltsverzeichnis</w:t>
+      </w:r>
     </w:p>
     <w:p>
       <w:pPr>
@@ -9386,6 +10181,118 @@
     </w:lvl>
   </w:abstractNum>
   <w:abstractNum w:abstractNumId="4" w15:restartNumberingAfterBreak="0">
+    <w:nsid w:val="64F43CFE"/>
+    <w:multiLevelType w:val="hybridMultilevel"/>
+    <w:tmpl w:val="3BF450A2"/>
+    <w:lvl w:ilvl="0" w:tplc="1C681ACA">
+      <w:numFmt w:val="bullet"/>
+      <w:lvlText w:val="-"/>
+      <w:lvlJc w:val="left"/>
+      <w:pPr>
+        <w:ind w:left="720" w:hanging="360"/>
+      </w:pPr>
+      <w:rPr>
+        <w:rFonts w:ascii="Calibri" w:eastAsiaTheme="minorHAnsi" w:hAnsi="Calibri" w:cs="Calibri" w:hint="default"/>
+      </w:rPr>
+    </w:lvl>
+    <w:lvl w:ilvl="1" w:tplc="08090003" w:tentative="1">
+      <w:start w:val="1"/>
+      <w:numFmt w:val="bullet"/>
+      <w:lvlText w:val="o"/>
+      <w:lvlJc w:val="left"/>
+      <w:pPr>
+        <w:ind w:left="1440" w:hanging="360"/>
+      </w:pPr>
+      <w:rPr>
+        <w:rFonts w:ascii="Courier New" w:hAnsi="Courier New" w:cs="Courier New" w:hint="default"/>
+      </w:rPr>
+    </w:lvl>
+    <w:lvl w:ilvl="2" w:tplc="08090005" w:tentative="1">
+      <w:start w:val="1"/>
+      <w:numFmt w:val="bullet"/>
+      <w:lvlText w:val=""/>
+      <w:lvlJc w:val="left"/>
+      <w:pPr>
+        <w:ind w:left="2160" w:hanging="360"/>
+      </w:pPr>
+      <w:rPr>
+        <w:rFonts w:ascii="Wingdings" w:hAnsi="Wingdings" w:hint="default"/>
+      </w:rPr>
+    </w:lvl>
+    <w:lvl w:ilvl="3" w:tplc="08090001" w:tentative="1">
+      <w:start w:val="1"/>
+      <w:numFmt w:val="bullet"/>
+      <w:lvlText w:val=""/>
+      <w:lvlJc w:val="left"/>
+      <w:pPr>
+        <w:ind w:left="2880" w:hanging="360"/>
+      </w:pPr>
+      <w:rPr>
+        <w:rFonts w:ascii="Symbol" w:hAnsi="Symbol" w:hint="default"/>
+      </w:rPr>
+    </w:lvl>
+    <w:lvl w:ilvl="4" w:tplc="08090003" w:tentative="1">
+      <w:start w:val="1"/>
+      <w:numFmt w:val="bullet"/>
+      <w:lvlText w:val="o"/>
+      <w:lvlJc w:val="left"/>
+      <w:pPr>
+        <w:ind w:left="3600" w:hanging="360"/>
+      </w:pPr>
+      <w:rPr>
+        <w:rFonts w:ascii="Courier New" w:hAnsi="Courier New" w:cs="Courier New" w:hint="default"/>
+      </w:rPr>
+    </w:lvl>
+    <w:lvl w:ilvl="5" w:tplc="08090005" w:tentative="1">
+      <w:start w:val="1"/>
+      <w:numFmt w:val="bullet"/>
+      <w:lvlText w:val=""/>
+      <w:lvlJc w:val="left"/>
+      <w:pPr>
+        <w:ind w:left="4320" w:hanging="360"/>
+      </w:pPr>
+      <w:rPr>
+        <w:rFonts w:ascii="Wingdings" w:hAnsi="Wingdings" w:hint="default"/>
+      </w:rPr>
+    </w:lvl>
+    <w:lvl w:ilvl="6" w:tplc="08090001" w:tentative="1">
+      <w:start w:val="1"/>
+      <w:numFmt w:val="bullet"/>
+      <w:lvlText w:val=""/>
+      <w:lvlJc w:val="left"/>
+      <w:pPr>
+        <w:ind w:left="5040" w:hanging="360"/>
+      </w:pPr>
+      <w:rPr>
+        <w:rFonts w:ascii="Symbol" w:hAnsi="Symbol" w:hint="default"/>
+      </w:rPr>
+    </w:lvl>
+    <w:lvl w:ilvl="7" w:tplc="08090003" w:tentative="1">
+      <w:start w:val="1"/>
+      <w:numFmt w:val="bullet"/>
+      <w:lvlText w:val="o"/>
+      <w:lvlJc w:val="left"/>
+      <w:pPr>
+        <w:ind w:left="5760" w:hanging="360"/>
+      </w:pPr>
+      <w:rPr>
+        <w:rFonts w:ascii="Courier New" w:hAnsi="Courier New" w:cs="Courier New" w:hint="default"/>
+      </w:rPr>
+    </w:lvl>
+    <w:lvl w:ilvl="8" w:tplc="08090005" w:tentative="1">
+      <w:start w:val="1"/>
+      <w:numFmt w:val="bullet"/>
+      <w:lvlText w:val=""/>
+      <w:lvlJc w:val="left"/>
+      <w:pPr>
+        <w:ind w:left="6480" w:hanging="360"/>
+      </w:pPr>
+      <w:rPr>
+        <w:rFonts w:ascii="Wingdings" w:hAnsi="Wingdings" w:hint="default"/>
+      </w:rPr>
+    </w:lvl>
+  </w:abstractNum>
+  <w:abstractNum w:abstractNumId="5" w15:restartNumberingAfterBreak="0">
     <w:nsid w:val="6B3A6615"/>
     <w:multiLevelType w:val="hybridMultilevel"/>
     <w:tmpl w:val="1B68C93E"/>
@@ -9498,7 +10405,7 @@
       </w:rPr>
     </w:lvl>
   </w:abstractNum>
-  <w:abstractNum w:abstractNumId="5" w15:restartNumberingAfterBreak="0">
+  <w:abstractNum w:abstractNumId="6" w15:restartNumberingAfterBreak="0">
     <w:nsid w:val="6B60217C"/>
     <w:multiLevelType w:val="multilevel"/>
     <w:tmpl w:val="77DA72CA"/>
@@ -9647,7 +10554,7 @@
       </w:rPr>
     </w:lvl>
   </w:abstractNum>
-  <w:abstractNum w:abstractNumId="6" w15:restartNumberingAfterBreak="0">
+  <w:abstractNum w:abstractNumId="7" w15:restartNumberingAfterBreak="0">
     <w:nsid w:val="6CF7186C"/>
     <w:multiLevelType w:val="multilevel"/>
     <w:tmpl w:val="29C83F7A"/>
@@ -9796,7 +10703,7 @@
       </w:rPr>
     </w:lvl>
   </w:abstractNum>
-  <w:abstractNum w:abstractNumId="7" w15:restartNumberingAfterBreak="0">
+  <w:abstractNum w:abstractNumId="8" w15:restartNumberingAfterBreak="0">
     <w:nsid w:val="73140971"/>
     <w:multiLevelType w:val="multilevel"/>
     <w:tmpl w:val="A89631E0"/>
@@ -9945,7 +10852,119 @@
       </w:rPr>
     </w:lvl>
   </w:abstractNum>
-  <w:abstractNum w:abstractNumId="8" w15:restartNumberingAfterBreak="0">
+  <w:abstractNum w:abstractNumId="9" w15:restartNumberingAfterBreak="0">
+    <w:nsid w:val="78FC2B10"/>
+    <w:multiLevelType w:val="hybridMultilevel"/>
+    <w:tmpl w:val="FE0CCF06"/>
+    <w:lvl w:ilvl="0" w:tplc="A48E751A">
+      <w:numFmt w:val="bullet"/>
+      <w:lvlText w:val="-"/>
+      <w:lvlJc w:val="left"/>
+      <w:pPr>
+        <w:ind w:left="720" w:hanging="360"/>
+      </w:pPr>
+      <w:rPr>
+        <w:rFonts w:ascii="Calibri" w:eastAsiaTheme="minorHAnsi" w:hAnsi="Calibri" w:cs="Calibri" w:hint="default"/>
+      </w:rPr>
+    </w:lvl>
+    <w:lvl w:ilvl="1" w:tplc="08090003" w:tentative="1">
+      <w:start w:val="1"/>
+      <w:numFmt w:val="bullet"/>
+      <w:lvlText w:val="o"/>
+      <w:lvlJc w:val="left"/>
+      <w:pPr>
+        <w:ind w:left="1440" w:hanging="360"/>
+      </w:pPr>
+      <w:rPr>
+        <w:rFonts w:ascii="Courier New" w:hAnsi="Courier New" w:cs="Courier New" w:hint="default"/>
+      </w:rPr>
+    </w:lvl>
+    <w:lvl w:ilvl="2" w:tplc="08090005" w:tentative="1">
+      <w:start w:val="1"/>
+      <w:numFmt w:val="bullet"/>
+      <w:lvlText w:val=""/>
+      <w:lvlJc w:val="left"/>
+      <w:pPr>
+        <w:ind w:left="2160" w:hanging="360"/>
+      </w:pPr>
+      <w:rPr>
+        <w:rFonts w:ascii="Wingdings" w:hAnsi="Wingdings" w:hint="default"/>
+      </w:rPr>
+    </w:lvl>
+    <w:lvl w:ilvl="3" w:tplc="08090001" w:tentative="1">
+      <w:start w:val="1"/>
+      <w:numFmt w:val="bullet"/>
+      <w:lvlText w:val=""/>
+      <w:lvlJc w:val="left"/>
+      <w:pPr>
+        <w:ind w:left="2880" w:hanging="360"/>
+      </w:pPr>
+      <w:rPr>
+        <w:rFonts w:ascii="Symbol" w:hAnsi="Symbol" w:hint="default"/>
+      </w:rPr>
+    </w:lvl>
+    <w:lvl w:ilvl="4" w:tplc="08090003" w:tentative="1">
+      <w:start w:val="1"/>
+      <w:numFmt w:val="bullet"/>
+      <w:lvlText w:val="o"/>
+      <w:lvlJc w:val="left"/>
+      <w:pPr>
+        <w:ind w:left="3600" w:hanging="360"/>
+      </w:pPr>
+      <w:rPr>
+        <w:rFonts w:ascii="Courier New" w:hAnsi="Courier New" w:cs="Courier New" w:hint="default"/>
+      </w:rPr>
+    </w:lvl>
+    <w:lvl w:ilvl="5" w:tplc="08090005" w:tentative="1">
+      <w:start w:val="1"/>
+      <w:numFmt w:val="bullet"/>
+      <w:lvlText w:val=""/>
+      <w:lvlJc w:val="left"/>
+      <w:pPr>
+        <w:ind w:left="4320" w:hanging="360"/>
+      </w:pPr>
+      <w:rPr>
+        <w:rFonts w:ascii="Wingdings" w:hAnsi="Wingdings" w:hint="default"/>
+      </w:rPr>
+    </w:lvl>
+    <w:lvl w:ilvl="6" w:tplc="08090001" w:tentative="1">
+      <w:start w:val="1"/>
+      <w:numFmt w:val="bullet"/>
+      <w:lvlText w:val=""/>
+      <w:lvlJc w:val="left"/>
+      <w:pPr>
+        <w:ind w:left="5040" w:hanging="360"/>
+      </w:pPr>
+      <w:rPr>
+        <w:rFonts w:ascii="Symbol" w:hAnsi="Symbol" w:hint="default"/>
+      </w:rPr>
+    </w:lvl>
+    <w:lvl w:ilvl="7" w:tplc="08090003" w:tentative="1">
+      <w:start w:val="1"/>
+      <w:numFmt w:val="bullet"/>
+      <w:lvlText w:val="o"/>
+      <w:lvlJc w:val="left"/>
+      <w:pPr>
+        <w:ind w:left="5760" w:hanging="360"/>
+      </w:pPr>
+      <w:rPr>
+        <w:rFonts w:ascii="Courier New" w:hAnsi="Courier New" w:cs="Courier New" w:hint="default"/>
+      </w:rPr>
+    </w:lvl>
+    <w:lvl w:ilvl="8" w:tplc="08090005" w:tentative="1">
+      <w:start w:val="1"/>
+      <w:numFmt w:val="bullet"/>
+      <w:lvlText w:val=""/>
+      <w:lvlJc w:val="left"/>
+      <w:pPr>
+        <w:ind w:left="6480" w:hanging="360"/>
+      </w:pPr>
+      <w:rPr>
+        <w:rFonts w:ascii="Wingdings" w:hAnsi="Wingdings" w:hint="default"/>
+      </w:rPr>
+    </w:lvl>
+  </w:abstractNum>
+  <w:abstractNum w:abstractNumId="10" w15:restartNumberingAfterBreak="0">
     <w:nsid w:val="79BF64C2"/>
     <w:multiLevelType w:val="multilevel"/>
     <w:tmpl w:val="716CB8E0"/>
@@ -10101,16 +11120,16 @@
     <w:abstractNumId w:val="1"/>
   </w:num>
   <w:num w:numId="3" w16cid:durableId="979266367">
-    <w:abstractNumId w:val="5"/>
+    <w:abstractNumId w:val="6"/>
   </w:num>
   <w:num w:numId="4" w16cid:durableId="467169075">
-    <w:abstractNumId w:val="6"/>
+    <w:abstractNumId w:val="7"/>
   </w:num>
   <w:num w:numId="5" w16cid:durableId="1300649226">
-    <w:abstractNumId w:val="8"/>
+    <w:abstractNumId w:val="10"/>
   </w:num>
   <w:num w:numId="6" w16cid:durableId="555431339">
-    <w:abstractNumId w:val="7"/>
+    <w:abstractNumId w:val="8"/>
   </w:num>
   <w:num w:numId="7" w16cid:durableId="279462597">
     <w:abstractNumId w:val="0"/>
@@ -10119,7 +11138,13 @@
     <w:abstractNumId w:val="2"/>
   </w:num>
   <w:num w:numId="9" w16cid:durableId="126515350">
+    <w:abstractNumId w:val="5"/>
+  </w:num>
+  <w:num w:numId="10" w16cid:durableId="35476045">
     <w:abstractNumId w:val="4"/>
+  </w:num>
+  <w:num w:numId="11" w16cid:durableId="412702527">
+    <w:abstractNumId w:val="9"/>
   </w:num>
 </w:numbering>
 </file>
@@ -11322,7 +12347,12 @@
 </file>
 
 <file path=customXml/item1.xml><?xml version="1.0" encoding="utf-8"?>
-<b:Sources xmlns:b="http://schemas.openxmlformats.org/officeDocument/2006/bibliography" xmlns="http://schemas.openxmlformats.org/officeDocument/2006/bibliography" SelectedStyle="\APASixthEditionOfficeOnline.xsl" StyleName="APA" Version="6"/>
+<?mso-contentType ?>
+<FormTemplates xmlns="http://schemas.microsoft.com/sharepoint/v3/contenttype/forms">
+  <Display>DocumentLibraryForm</Display>
+  <Edit>DocumentLibraryForm</Edit>
+  <New>DocumentLibraryForm</New>
+</FormTemplates>
 </file>
 
 <file path=customXml/item2.xml><?xml version="1.0" encoding="utf-8"?>
@@ -11537,12 +12567,7 @@
 </file>
 
 <file path=customXml/item3.xml><?xml version="1.0" encoding="utf-8"?>
-<?mso-contentType ?>
-<FormTemplates xmlns="http://schemas.microsoft.com/sharepoint/v3/contenttype/forms">
-  <Display>DocumentLibraryForm</Display>
-  <Edit>DocumentLibraryForm</Edit>
-  <New>DocumentLibraryForm</New>
-</FormTemplates>
+<b:Sources xmlns:b="http://schemas.openxmlformats.org/officeDocument/2006/bibliography" xmlns="http://schemas.openxmlformats.org/officeDocument/2006/bibliography" SelectedStyle="\APASixthEditionOfficeOnline.xsl" StyleName="APA" Version="6"/>
 </file>
 
 <file path=customXml/item4.xml><?xml version="1.0" encoding="utf-8"?>
@@ -11552,9 +12577,9 @@
 </file>
 
 <file path=customXml/itemProps1.xml><?xml version="1.0" encoding="utf-8"?>
-<ds:datastoreItem xmlns:ds="http://schemas.openxmlformats.org/officeDocument/2006/customXml" ds:itemID="{B1BD85F8-26D3-40A7-AF78-9D764F7E4399}">
+<ds:datastoreItem xmlns:ds="http://schemas.openxmlformats.org/officeDocument/2006/customXml" ds:itemID="{21A31490-DD88-4E7F-A699-6CCEC739661F}">
   <ds:schemaRefs>
-    <ds:schemaRef ds:uri="http://schemas.openxmlformats.org/officeDocument/2006/bibliography"/>
+    <ds:schemaRef ds:uri="http://schemas.microsoft.com/sharepoint/v3/contenttype/forms"/>
   </ds:schemaRefs>
 </ds:datastoreItem>
 </file>
@@ -11579,9 +12604,9 @@
 </file>
 
 <file path=customXml/itemProps3.xml><?xml version="1.0" encoding="utf-8"?>
-<ds:datastoreItem xmlns:ds="http://schemas.openxmlformats.org/officeDocument/2006/customXml" ds:itemID="{21A31490-DD88-4E7F-A699-6CCEC739661F}">
+<ds:datastoreItem xmlns:ds="http://schemas.openxmlformats.org/officeDocument/2006/customXml" ds:itemID="{B1BD85F8-26D3-40A7-AF78-9D764F7E4399}">
   <ds:schemaRefs>
-    <ds:schemaRef ds:uri="http://schemas.microsoft.com/sharepoint/v3/contenttype/forms"/>
+    <ds:schemaRef ds:uri="http://schemas.openxmlformats.org/officeDocument/2006/bibliography"/>
   </ds:schemaRefs>
 </ds:datastoreItem>
 </file>

</xml_diff>